<commit_message>
version sent to NH and ABP
</commit_message>
<xml_diff>
--- a/reports/article.docx
+++ b/reports/article.docx
@@ -227,7 +227,7 @@
         <w:pStyle w:val="Date"/>
       </w:pPr>
       <w:r>
-        <w:t xml:space="preserve">2020-06-03</w:t>
+        <w:t xml:space="preserve">2020-06-04</w:t>
       </w:r>
     </w:p>
     <w:p>
@@ -404,7 +404,7 @@
         <w:t xml:space="preserve"> </w:t>
       </w:r>
       <w:r>
-        <w:t xml:space="preserve">The crude incidence rate of PJI after THA was 2.25 % within 90, days and 3.26 % within two years in the Swedish derivation cohort. A prediction model for PJI within 90 days combined the underlaying diagnosis for THA, body mass index, resulting in an AUC = 0.63 (95 % CI: 0.61 to 0.64) internally and</w:t>
+        <w:t xml:space="preserve">The crude incidence rate of PJI after THA was 2.25 % within 90, days and 3.26 % within two years in the Swedish derivation cohort. A prediction model for PJI within 90 days combined the underlaying diagnosis for THA, body mass index, asa class, gender, and the precense of CNS disease or psoriasis, resulting in an AUC = 0.66 (95 % CI: 0.65 to 0.67) internally and</w:t>
       </w:r>
       <w:r>
         <w:t xml:space="preserve"> </w:t>
@@ -419,7 +419,7 @@
         <w:t xml:space="preserve"> </w:t>
       </w:r>
       <w:r>
-        <w:t xml:space="preserve">externally. A model for PJI within two years had similar performance internally (AUC = 0.61, 95 % CI: 0.60 to 0.62) and externally</w:t>
+        <w:t xml:space="preserve">externally. A model for PJI within two years had similar performance internally (AUC = 0.66, 95 % CI: 0.65 to 0.67) and externally</w:t>
       </w:r>
       <w:r>
         <w:t xml:space="preserve"> </w:t>
@@ -431,7 +431,7 @@
         <w:t xml:space="preserve">XXX (95% CI: XXX to XXX)</w:t>
       </w:r>
       <w:r>
-        <w:t xml:space="preserve">. These models were superior to traditional models based on the American Society for Anesthesiologists (ASA) classification (AUC = 0.59, 95 % CI: 0.58 to 0.60), Charlson (AUC = 0.55, 95 % CI: 0.54 to 0.56), Elixhauser (AUC = 0.58, 95 % CI: 0.57 to 0.59), and the Rx Risk V (AUC = 0.58, 95 % CI: 0.57 to 0.59) co-morbidity indices.</w:t>
+        <w:t xml:space="preserve">. These models were superior to traditional models based on the American Society for Anesthesiologists (ASA) classification (AUC = 0.59, 95 % CI: 0.58 to 0.60), Charlson (AUC = 0.55, 95 % CI: 0.54 to 0.56), Elixhauser (AUC = 0.58, 95 % CI: 0.57 to 0.59), and the Rx Risk V (AUC = 0.58, 95 % CI: 0.56 to 0.59) co-morbidity indices.</w:t>
       </w:r>
     </w:p>
     <w:p>
@@ -768,7 +768,7 @@
         <w:t xml:space="preserve"> </w:t>
       </w:r>
       <w:r>
-        <w:t xml:space="preserve">Age was normalized prior to modeling, and the estimated coefficients thus indicated variable importance on the same scale as categorical variables. In order to account for the potentially U-shaped risk of developing PJI associated with either low or high BMI, this variable was treated as a categorical variable divided into four BMI intervals based on the six intervals propsed by the World Health Organization (WHO;</w:t>
+        <w:t xml:space="preserve">Age was normalized prior to modeling, and the estimated coefficients thus indicated variable importance on the same scale as categorical variables. BMI divided into four intervals based on the six intervals proposed by the World Health Organization (WHO;</w:t>
       </w:r>
       <w:r>
         <w:t xml:space="preserve"> </w:t>
@@ -838,7 +838,47 @@
         <w:pStyle w:val="BodyText"/>
       </w:pPr>
       <w:r>
-        <w:t xml:space="preserve">For each outcome (PJI within 90 days or 2 years), 1,000 bootstrap samples were drawn from the observed data set.</w:t>
+        <w:t xml:space="preserve">For each outcome (PJI within 90 days or 2 years), ten-fold cross validation was performed with a range of potential penalty values (</w:t>
+      </w:r>
+      <m:oMath>
+        <m:sSub>
+          <m:e>
+            <m:r>
+              <m:t>λ</m:t>
+            </m:r>
+          </m:e>
+          <m:sub>
+            <m:r>
+              <m:t>i</m:t>
+            </m:r>
+          </m:sub>
+        </m:sSub>
+      </m:oMath>
+      <w:r>
+        <w:t xml:space="preserve">:s) in a logistic LASSO regression model. We kept the</w:t>
+      </w:r>
+      <w:r>
+        <w:t xml:space="preserve"> </w:t>
+      </w:r>
+      <m:oMath>
+        <m:sSub>
+          <m:e>
+            <m:r>
+              <m:t>λ</m:t>
+            </m:r>
+          </m:e>
+          <m:sub>
+            <m:r>
+              <m:t>i</m:t>
+            </m:r>
+          </m:sub>
+        </m:sSub>
+      </m:oMath>
+      <w:r>
+        <w:t xml:space="preserve"> </w:t>
+      </w:r>
+      <w:r>
+        <w:t xml:space="preserve">that minimized the mean cross-validated deviance. 100 bootstrap samples were then drawn from the observed data set.</w:t>
       </w:r>
       <w:r>
         <w:rPr>
@@ -846,41 +886,36 @@
         </w:rPr>
         <w:t xml:space="preserve">31</w:t>
       </w:r>
-      <w:r>
-        <w:t xml:space="preserve"> </w:t>
-      </w:r>
-      <w:r>
-        <w:t xml:space="preserve">Ten-fold cross validation was performed for every bootstrap sample with a range of potential penalty values (</w:t>
+    </w:p>
+    <w:p>
+      <w:pPr>
+        <w:pStyle w:val="BodyText"/>
+      </w:pPr>
+      <w:r>
+        <w:t xml:space="preserve">Logistic LASSO regression was performed for each sample using the chosen</w:t>
+      </w:r>
+      <w:r>
+        <w:t xml:space="preserve"> </w:t>
       </w:r>
       <m:oMath>
-        <m:r>
-          <m:t>λ</m:t>
-        </m:r>
+        <m:sSub>
+          <m:e>
+            <m:r>
+              <m:t>λ</m:t>
+            </m:r>
+          </m:e>
+          <m:sub>
+            <m:r>
+              <m:t>i</m:t>
+            </m:r>
+          </m:sub>
+        </m:sSub>
       </m:oMath>
       <w:r>
-        <w:t xml:space="preserve">:s) in a logistic LASSO model, keeping only</w:t>
-      </w:r>
-      <w:r>
-        <w:t xml:space="preserve"> </w:t>
-      </w:r>
-      <m:oMath>
-        <m:r>
-          <m:t>λ</m:t>
-        </m:r>
-      </m:oMath>
-      <w:r>
-        <w:t xml:space="preserve">:s that minimized the mean cross-validated deviances in each sample and using these</w:t>
-      </w:r>
-      <w:r>
-        <w:t xml:space="preserve"> </w:t>
-      </w:r>
-      <m:oMath>
-        <m:r>
-          <m:t>λ</m:t>
-        </m:r>
-      </m:oMath>
-      <w:r>
-        <w:t xml:space="preserve">:s to estimate model coefficients for each potential predictor. Those coefficients were ranked based on their absolute values as a measure of variable importance. Piece-wise linear regression was applied to find a break-point, and influential predictors with absolute coefficients value above this pointm, scored a point. The whole process was repeated 100 times. Potential predictors that were selected at least once were used in main effects multivariable logistic regression models without penalty and without pre-normalization of numeric variables. Even more parsimonious models with potential predictors chosen at least 33 out of 100 times were evaluated for comparison. Univariable prediction models based on either ASA class, the Charlson, Elixhauser, or the Rx Risk V co-morbidity indices were fitted for comparison. Odds ratios for the final models were estimated with 95 % confidence intervals.</w:t>
+        <w:t xml:space="preserve"> </w:t>
+      </w:r>
+      <w:r>
+        <w:t xml:space="preserve">as penalty term. Regression coefficients were ranked based on their absolute values as a measure of variable importance. We then used Bayesian methods to estimate a posterior distribution and to identify two change points in a linear segmented piecewise regression model. The second change point was then used as a break-point. Influential predictors with absolute coefficients value above this point, scored a point. The whole process, each with 100 Bootstrap replicates, was repeated 100 times (yielding 10,000 bootstrap samples in total). Potential predictors that were selected at least once out of 100 were then used in main effects multivariable logistic regression models without penalty and without pre-normalization of numeric variables. Even more parsimonious models with potential predictors chosen at least 50 out of 100 times were evaluated for comparison. Univariable prediction models based on either ASA class, the Charlson, Elixhauser, or the Rx Risk V co-morbidity indices were fitted for comparison. Odds ratios for the final models were estimated with 95 % confidence intervals.</w:t>
       </w:r>
     </w:p>
     <w:p>
@@ -1147,7 +1182,7 @@
         <w:pStyle w:val="FirstParagraph"/>
       </w:pPr>
       <w:r>
-        <w:t xml:space="preserve">Patients with Hyperkalaemia, Malnutrition and Weight loss were uncommon, wherefore those co-morbidities were excluded as potentisl predictors prioir to further modeling. ROC-curves (Fig.</w:t>
+        <w:t xml:space="preserve">Patients with Hyperkalaemia, Malnutrition and Weight loss were uncommon, wherefore those co-morbidities were excluded as potential predictors prior to further modeling. ROC-curves (Fig.</w:t>
       </w:r>
       <w:r>
         <w:t xml:space="preserve"> </w:t>
@@ -1165,7 +1200,7 @@
         <w:t xml:space="preserve">3</w:t>
       </w:r>
       <w:r>
-        <w:t xml:space="preserve">) for the main and reduced models were no different. For simplicity, we therefore focus on the reduced models. Estimated probability density curves for patients with and without PJI were partially overlapping, although patients with PJI had on average higher predicted probabilites for such event (Fig.</w:t>
+        <w:t xml:space="preserve">) for the main and reduced models were no different. For simplicity, we therefore focus on the reduced models. Estimated probability density curves for patients with and without PJI were partially overlapping, although patients with PJI had on average higher predicted probabilities for such event (Fig.</w:t>
       </w:r>
       <w:r>
         <w:t xml:space="preserve"> </w:t>
@@ -1182,7 +1217,7 @@
         <w:pStyle w:val="BodyText"/>
       </w:pPr>
       <w:r>
-        <w:t xml:space="preserve">The reduced model for the prediction of PJI within 90 days in the Swedish cohort included the underlaying diagnosis for THA, body mass index (Tab.</w:t>
+        <w:t xml:space="preserve">The reduced model for the prediction of PJI within 90 days in the Swedish cohort included the underlaying diagnosis for THA, body mass index, asa class, gender, and the precense of CNS disease or psoriasis (Tab.</w:t>
       </w:r>
       <w:r>
         <w:t xml:space="preserve"> </w:t>
@@ -1203,7 +1238,7 @@
         <w:t xml:space="preserve">secondary osteoarthritis as the underlying reason for THA surgery, male gender, obesity, and the presence of psoriasis, osteoporosis, Paget’s or liver disease</w:t>
       </w:r>
       <w:r>
-        <w:t xml:space="preserve">. This reduced model for the predicition of PJI within 90 days had an AUC = 0.63 (95 % CI: 0.61 to 0.64), whereas ASA class (AUC = 0.59, 95 % CI: 0.58 to 0.60), the Charlson co-morbidity index (AUC = 0.55, 95 % CI: 0.54 to 0.56), the Elixhauser co-morbidity index (AUC = 0.58, 95 % CI: 0.57 to 0.59), and Rx Risk V (AUC = 0.58, 95 % CI: 0.57 to 0.59) had less discriminative ability (Fig.</w:t>
+        <w:t xml:space="preserve">. This reduced model for the predicition of PJI within 90 days had an AUC = 0.66 (95 % CI: 0.65 to 0.67), whereas ASA class (AUC = 0.59, 95 % CI: 0.58 to 0.60), the Charlson co-morbidity index (AUC = 0.55, 95 % CI: 0.54 to 0.56), the Elixhauser co-morbidity index (AUC = 0.58, 95 % CI: 0.57 to 0.59), and Rx Risk V (AUC = 0.58, 95 % CI: 0.56 to 0.59) had less discriminative ability (Fig.</w:t>
       </w:r>
       <w:r>
         <w:t xml:space="preserve"> </w:t>
@@ -1241,7 +1276,7 @@
         <w:pStyle w:val="BodyText"/>
       </w:pPr>
       <w:r>
-        <w:t xml:space="preserve">The reduced model for PJI within two years included the same predictors, with the addition of the precense of psoriasis (Tab.</w:t>
+        <w:t xml:space="preserve">The reduced model for PJI within two years included the same predictors, with the addition of the precense of cancer, drug alcohol abuse, liver disease, pancreatiinsufficiency or rheumatidisease (Tab.</w:t>
       </w:r>
       <w:r>
         <w:t xml:space="preserve"> </w:t>
@@ -1262,7 +1297,7 @@
         <w:t xml:space="preserve">mentioned as predictive for PJI within 90 days, excluding osteoporosis or Paget’s disease, and additionally included an underlying diagnosis of AVN or inflammatory joint disease, and the presence of CNS disease</w:t>
       </w:r>
       <w:r>
-        <w:t xml:space="preserve">. The reduced model for the prediction of PJI within two years had an AUC = 0.61 (95 % CI: 0.60 to 0.62), whereas ASA class (AUC = 0.58, 95 % CI: 0.58 to 0.59), the Charlson co-morbidity index (AUC = 0.56, 95 % CI: 0.55 to 0.57), the Elixhauser co-morbidity index (AUC = 0.58, 95 % CI: 0.57 to 0.59), and Rx Risk V (AUC = 0.58, 95 % CI: 0.57 to 0.59) again had less discriminative ability (Fig.</w:t>
+        <w:t xml:space="preserve">. The reduced model for the prediction of PJI within two years had an AUC = 0.66 (95 % CI: 0.65 to 0.67), whereas ASA class (AUC = 0.58, 95 % CI: 0.57 to 0.59), the Charlson co-morbidity index (AUC = 0.56, 95 % CI: 0.55 to 0.57), the Elixhauser co-morbidity index (AUC = 0.58, 95 % CI: 0.57 to 0.59), and Rx Risk V (AUC = 0.58, 95 % CI: 0.56 to 0.59) again had less discriminative ability (Fig.</w:t>
       </w:r>
       <w:r>
         <w:t xml:space="preserve"> </w:t>
@@ -1338,7 +1373,7 @@
         <w:pStyle w:val="FirstParagraph"/>
       </w:pPr>
       <w:r>
-        <w:t xml:space="preserve">We found that a multivariable main effects logistic regression model based on some easily identifiable clinical conditions, gender, and BMI was considerably better at predicting PJI within 90 days after THA than models based on either ASA class or the Charlson, Elixhauser or Rx Risk V co-morbidity indices. A similarly developed model to predict PJI within two years included similar predictors as the model developed to predict PJI within 90 days, but added the precense of psoriasis to the list of predictor variables. This model also performed better than the established co-morbidity measures in terms of AUC and calibration.</w:t>
+        <w:t xml:space="preserve">We found that a multivariable main effects logistic regression model based on some easily identifiable clinical conditions, gender, and BMI was considerably better at predicting PJI within 90 days after THA than models based on either ASA class or the Charlson, Elixhauser or Rx Risk V co-morbidity indices. A similarly developed model to predict PJI within two years included similar predictors as the model developed to predict PJI within 90 days, but added the precense of cancer, drug alcohol abuse, liver disease, pancreatiinsufficiency or rheumatidisease to the list of predictor variables. This model also performed better than the established co-morbidity measures in terms of AUC and calibration.</w:t>
       </w:r>
     </w:p>
     <w:p>
@@ -1650,7 +1685,7 @@
         <w:t xml:space="preserve"> </w:t>
       </w:r>
       <w:r>
-        <w:t xml:space="preserve">are corresponding patient characteristics. For example, a female of normal weigth with primary osteoarthritis and no co-morbidities would have a probability of 2.0 % for PJI within 90 days; a male with overweight, secondary osteoarthritis and proriasis would have a probability of 9.2 %.</w:t>
+        <w:t xml:space="preserve">are corresponding patient characteristics. For example, a female with normal BMI, primary osteoarthritis and no co-morbidities would have a probability of 1.1 % for PJI within 90 days; a male with overweight, secondary osteoarthritis, proriasis, dementia (CNS disease) and ASA class III would have a probability of 15.3 %.</w:t>
       </w:r>
     </w:p>
     <w:p>
@@ -9598,7 +9633,7 @@
               <w:jc w:val="right"/>
             </w:pPr>
             <w:r>
-              <w:t xml:space="preserve">15</w:t>
+              <w:t xml:space="preserve">88</w:t>
             </w:r>
           </w:p>
         </w:tc>
@@ -9609,20 +9644,20 @@
               <w:jc w:val="right"/>
             </w:pPr>
             <w:r>
-              <w:t xml:space="preserve">92</w:t>
-            </w:r>
-          </w:p>
-        </w:tc>
-      </w:tr>
-      <w:tr>
-        <w:tc>
-          <w:p>
-            <w:pPr>
-              <w:pStyle w:val="Compact"/>
-              <w:jc w:val="left"/>
-            </w:pPr>
-            <w:r>
-              <w:t xml:space="preserve">Sex Male</w:t>
+              <w:t xml:space="preserve">99</w:t>
+            </w:r>
+          </w:p>
+        </w:tc>
+      </w:tr>
+      <w:tr>
+        <w:tc>
+          <w:p>
+            <w:pPr>
+              <w:pStyle w:val="Compact"/>
+              <w:jc w:val="left"/>
+            </w:pPr>
+            <w:r>
+              <w:t xml:space="preserve">Cns disease</w:t>
             </w:r>
           </w:p>
         </w:tc>
@@ -9633,7 +9668,7 @@
               <w:jc w:val="right"/>
             </w:pPr>
             <w:r>
-              <w:t xml:space="preserve">3</w:t>
+              <w:t xml:space="preserve">53</w:t>
             </w:r>
           </w:p>
         </w:tc>
@@ -9644,7 +9679,605 @@
               <w:jc w:val="right"/>
             </w:pPr>
             <w:r>
+              <w:t xml:space="preserve">90</w:t>
+            </w:r>
+          </w:p>
+        </w:tc>
+      </w:tr>
+      <w:tr>
+        <w:tc>
+          <w:p>
+            <w:pPr>
+              <w:pStyle w:val="Compact"/>
+              <w:jc w:val="left"/>
+            </w:pPr>
+            <w:r>
+              <w:t xml:space="preserve">ASA class: III</w:t>
+            </w:r>
+          </w:p>
+        </w:tc>
+        <w:tc>
+          <w:p>
+            <w:pPr>
+              <w:pStyle w:val="Compact"/>
+              <w:jc w:val="right"/>
+            </w:pPr>
+            <w:r>
+              <w:t xml:space="preserve">59</w:t>
+            </w:r>
+          </w:p>
+        </w:tc>
+        <w:tc>
+          <w:p>
+            <w:pPr>
+              <w:pStyle w:val="Compact"/>
+              <w:jc w:val="right"/>
+            </w:pPr>
+            <w:r>
+              <w:t xml:space="preserve">90</w:t>
+            </w:r>
+          </w:p>
+        </w:tc>
+      </w:tr>
+      <w:tr>
+        <w:tc>
+          <w:p>
+            <w:pPr>
+              <w:pStyle w:val="Compact"/>
+              <w:jc w:val="left"/>
+            </w:pPr>
+            <w:r>
+              <w:t xml:space="preserve">Diagnosis: Avascular necrosis of the femoral head AVN</w:t>
+            </w:r>
+          </w:p>
+        </w:tc>
+        <w:tc>
+          <w:p>
+            <w:pPr>
+              <w:pStyle w:val="Compact"/>
+              <w:jc w:val="right"/>
+            </w:pPr>
+            <w:r>
+              <w:t xml:space="preserve">88</w:t>
+            </w:r>
+          </w:p>
+        </w:tc>
+        <w:tc>
+          <w:p>
+            <w:pPr>
+              <w:pStyle w:val="Compact"/>
+              <w:jc w:val="right"/>
+            </w:pPr>
+            <w:r>
+              <w:t xml:space="preserve">90</w:t>
+            </w:r>
+          </w:p>
+        </w:tc>
+      </w:tr>
+      <w:tr>
+        <w:tc>
+          <w:p>
+            <w:pPr>
+              <w:pStyle w:val="Compact"/>
+              <w:jc w:val="left"/>
+            </w:pPr>
+            <w:r>
+              <w:t xml:space="preserve">Male gender</w:t>
+            </w:r>
+          </w:p>
+        </w:tc>
+        <w:tc>
+          <w:p>
+            <w:pPr>
+              <w:pStyle w:val="Compact"/>
+              <w:jc w:val="right"/>
+            </w:pPr>
+            <w:r>
+              <w:t xml:space="preserve">88</w:t>
+            </w:r>
+          </w:p>
+        </w:tc>
+        <w:tc>
+          <w:p>
+            <w:pPr>
+              <w:pStyle w:val="Compact"/>
+              <w:jc w:val="right"/>
+            </w:pPr>
+            <w:r>
+              <w:t xml:space="preserve">90</w:t>
+            </w:r>
+          </w:p>
+        </w:tc>
+      </w:tr>
+      <w:tr>
+        <w:tc>
+          <w:p>
+            <w:pPr>
+              <w:pStyle w:val="Compact"/>
+              <w:jc w:val="left"/>
+            </w:pPr>
+            <w:r>
+              <w:t xml:space="preserve">Pancreatiinsufficiency</w:t>
+            </w:r>
+          </w:p>
+        </w:tc>
+        <w:tc>
+          <w:p/>
+        </w:tc>
+        <w:tc>
+          <w:p>
+            <w:pPr>
+              <w:pStyle w:val="Compact"/>
+              <w:jc w:val="right"/>
+            </w:pPr>
+            <w:r>
+              <w:t xml:space="preserve">71</w:t>
+            </w:r>
+          </w:p>
+        </w:tc>
+      </w:tr>
+      <w:tr>
+        <w:tc>
+          <w:p>
+            <w:pPr>
+              <w:pStyle w:val="Compact"/>
+              <w:jc w:val="left"/>
+            </w:pPr>
+            <w:r>
+              <w:t xml:space="preserve">BMI: overweight</w:t>
+            </w:r>
+          </w:p>
+        </w:tc>
+        <w:tc>
+          <w:p>
+            <w:pPr>
+              <w:pStyle w:val="Compact"/>
+              <w:jc w:val="right"/>
+            </w:pPr>
+            <w:r>
+              <w:t xml:space="preserve">88</w:t>
+            </w:r>
+          </w:p>
+        </w:tc>
+        <w:tc>
+          <w:p>
+            <w:pPr>
+              <w:pStyle w:val="Compact"/>
+              <w:jc w:val="right"/>
+            </w:pPr>
+            <w:r>
+              <w:t xml:space="preserve">71</w:t>
+            </w:r>
+          </w:p>
+        </w:tc>
+      </w:tr>
+      <w:tr>
+        <w:tc>
+          <w:p>
+            <w:pPr>
+              <w:pStyle w:val="Compact"/>
+              <w:jc w:val="left"/>
+            </w:pPr>
+            <w:r>
+              <w:t xml:space="preserve">Liver disease</w:t>
+            </w:r>
+          </w:p>
+        </w:tc>
+        <w:tc>
+          <w:p>
+            <w:pPr>
+              <w:pStyle w:val="Compact"/>
+              <w:jc w:val="right"/>
+            </w:pPr>
+            <w:r>
+              <w:t xml:space="preserve">49</w:t>
+            </w:r>
+          </w:p>
+        </w:tc>
+        <w:tc>
+          <w:p>
+            <w:pPr>
+              <w:pStyle w:val="Compact"/>
+              <w:jc w:val="right"/>
+            </w:pPr>
+            <w:r>
+              <w:t xml:space="preserve">67</w:t>
+            </w:r>
+          </w:p>
+        </w:tc>
+      </w:tr>
+      <w:tr>
+        <w:tc>
+          <w:p>
+            <w:pPr>
+              <w:pStyle w:val="Compact"/>
+              <w:jc w:val="left"/>
+            </w:pPr>
+            <w:r>
+              <w:t xml:space="preserve">Drug alcohol abuse</w:t>
+            </w:r>
+          </w:p>
+        </w:tc>
+        <w:tc>
+          <w:p>
+            <w:pPr>
+              <w:pStyle w:val="Compact"/>
+              <w:jc w:val="right"/>
+            </w:pPr>
+            <w:r>
               <w:t xml:space="preserve">2</w:t>
+            </w:r>
+          </w:p>
+        </w:tc>
+        <w:tc>
+          <w:p>
+            <w:pPr>
+              <w:pStyle w:val="Compact"/>
+              <w:jc w:val="right"/>
+            </w:pPr>
+            <w:r>
+              <w:t xml:space="preserve">66</w:t>
+            </w:r>
+          </w:p>
+        </w:tc>
+      </w:tr>
+      <w:tr>
+        <w:tc>
+          <w:p>
+            <w:pPr>
+              <w:pStyle w:val="Compact"/>
+              <w:jc w:val="left"/>
+            </w:pPr>
+            <w:r>
+              <w:t xml:space="preserve">Rheumatic disease</w:t>
+            </w:r>
+          </w:p>
+        </w:tc>
+        <w:tc>
+          <w:p/>
+        </w:tc>
+        <w:tc>
+          <w:p>
+            <w:pPr>
+              <w:pStyle w:val="Compact"/>
+              <w:jc w:val="right"/>
+            </w:pPr>
+            <w:r>
+              <w:t xml:space="preserve">62</w:t>
+            </w:r>
+          </w:p>
+        </w:tc>
+      </w:tr>
+      <w:tr>
+        <w:tc>
+          <w:p>
+            <w:pPr>
+              <w:pStyle w:val="Compact"/>
+              <w:jc w:val="left"/>
+            </w:pPr>
+            <w:r>
+              <w:t xml:space="preserve">Cancer</w:t>
+            </w:r>
+          </w:p>
+        </w:tc>
+        <w:tc>
+          <w:p/>
+        </w:tc>
+        <w:tc>
+          <w:p>
+            <w:pPr>
+              <w:pStyle w:val="Compact"/>
+              <w:jc w:val="right"/>
+            </w:pPr>
+            <w:r>
+              <w:t xml:space="preserve">61</w:t>
+            </w:r>
+          </w:p>
+        </w:tc>
+      </w:tr>
+      <w:tr>
+        <w:tc>
+          <w:p>
+            <w:pPr>
+              <w:pStyle w:val="Compact"/>
+              <w:jc w:val="left"/>
+            </w:pPr>
+            <w:r>
+              <w:t xml:space="preserve">Benign prostatihyperplasia</w:t>
+            </w:r>
+          </w:p>
+        </w:tc>
+        <w:tc>
+          <w:p>
+            <w:pPr>
+              <w:pStyle w:val="Compact"/>
+              <w:jc w:val="right"/>
+            </w:pPr>
+            <w:r>
+              <w:t xml:space="preserve">12</w:t>
+            </w:r>
+          </w:p>
+        </w:tc>
+        <w:tc>
+          <w:p>
+            <w:pPr>
+              <w:pStyle w:val="Compact"/>
+              <w:jc w:val="right"/>
+            </w:pPr>
+            <w:r>
+              <w:t xml:space="preserve">28</w:t>
+            </w:r>
+          </w:p>
+        </w:tc>
+      </w:tr>
+      <w:tr>
+        <w:tc>
+          <w:p>
+            <w:pPr>
+              <w:pStyle w:val="Compact"/>
+              <w:jc w:val="left"/>
+            </w:pPr>
+            <w:r>
+              <w:t xml:space="preserve">Pain</w:t>
+            </w:r>
+          </w:p>
+        </w:tc>
+        <w:tc>
+          <w:p/>
+        </w:tc>
+        <w:tc>
+          <w:p>
+            <w:pPr>
+              <w:pStyle w:val="Compact"/>
+              <w:jc w:val="right"/>
+            </w:pPr>
+            <w:r>
+              <w:t xml:space="preserve">20</w:t>
+            </w:r>
+          </w:p>
+        </w:tc>
+      </w:tr>
+      <w:tr>
+        <w:tc>
+          <w:p>
+            <w:pPr>
+              <w:pStyle w:val="Compact"/>
+              <w:jc w:val="left"/>
+            </w:pPr>
+            <w:r>
+              <w:t xml:space="preserve">Arrhythmia</w:t>
+            </w:r>
+          </w:p>
+        </w:tc>
+        <w:tc>
+          <w:p>
+            <w:pPr>
+              <w:pStyle w:val="Compact"/>
+              <w:jc w:val="right"/>
+            </w:pPr>
+            <w:r>
+              <w:t xml:space="preserve">17</w:t>
+            </w:r>
+          </w:p>
+        </w:tc>
+        <w:tc>
+          <w:p>
+            <w:pPr>
+              <w:pStyle w:val="Compact"/>
+              <w:jc w:val="right"/>
+            </w:pPr>
+            <w:r>
+              <w:t xml:space="preserve">18</w:t>
+            </w:r>
+          </w:p>
+        </w:tc>
+      </w:tr>
+      <w:tr>
+        <w:tc>
+          <w:p>
+            <w:pPr>
+              <w:pStyle w:val="Compact"/>
+              <w:jc w:val="left"/>
+            </w:pPr>
+            <w:r>
+              <w:t xml:space="preserve">Lung airways disease</w:t>
+            </w:r>
+          </w:p>
+        </w:tc>
+        <w:tc>
+          <w:p>
+            <w:pPr>
+              <w:pStyle w:val="Compact"/>
+              <w:jc w:val="right"/>
+            </w:pPr>
+            <w:r>
+              <w:t xml:space="preserve">8</w:t>
+            </w:r>
+          </w:p>
+        </w:tc>
+        <w:tc>
+          <w:p>
+            <w:pPr>
+              <w:pStyle w:val="Compact"/>
+              <w:jc w:val="right"/>
+            </w:pPr>
+            <w:r>
+              <w:t xml:space="preserve">17</w:t>
+            </w:r>
+          </w:p>
+        </w:tc>
+      </w:tr>
+      <w:tr>
+        <w:tc>
+          <w:p>
+            <w:pPr>
+              <w:pStyle w:val="Compact"/>
+              <w:jc w:val="left"/>
+            </w:pPr>
+            <w:r>
+              <w:t xml:space="preserve">AIDS/HIV hiv</w:t>
+            </w:r>
+          </w:p>
+        </w:tc>
+        <w:tc>
+          <w:p>
+            <w:pPr>
+              <w:pStyle w:val="Compact"/>
+              <w:jc w:val="right"/>
+            </w:pPr>
+            <w:r>
+              <w:t xml:space="preserve">1</w:t>
+            </w:r>
+          </w:p>
+        </w:tc>
+        <w:tc>
+          <w:p>
+            <w:pPr>
+              <w:pStyle w:val="Compact"/>
+              <w:jc w:val="right"/>
+            </w:pPr>
+            <w:r>
+              <w:t xml:space="preserve">16</w:t>
+            </w:r>
+          </w:p>
+        </w:tc>
+      </w:tr>
+      <w:tr>
+        <w:tc>
+          <w:p>
+            <w:pPr>
+              <w:pStyle w:val="Compact"/>
+              <w:jc w:val="left"/>
+            </w:pPr>
+            <w:r>
+              <w:t xml:space="preserve">Osteoporosis pagets</w:t>
+            </w:r>
+          </w:p>
+        </w:tc>
+        <w:tc>
+          <w:p>
+            <w:pPr>
+              <w:pStyle w:val="Compact"/>
+              <w:jc w:val="right"/>
+            </w:pPr>
+            <w:r>
+              <w:t xml:space="preserve">29</w:t>
+            </w:r>
+          </w:p>
+        </w:tc>
+        <w:tc>
+          <w:p>
+            <w:pPr>
+              <w:pStyle w:val="Compact"/>
+              <w:jc w:val="right"/>
+            </w:pPr>
+            <w:r>
+              <w:t xml:space="preserve">11</w:t>
+            </w:r>
+          </w:p>
+        </w:tc>
+      </w:tr>
+      <w:tr>
+        <w:tc>
+          <w:p>
+            <w:pPr>
+              <w:pStyle w:val="Compact"/>
+              <w:jc w:val="left"/>
+            </w:pPr>
+            <w:r>
+              <w:t xml:space="preserve">Fluid electrolyte disorders</w:t>
+            </w:r>
+          </w:p>
+        </w:tc>
+        <w:tc>
+          <w:p>
+            <w:pPr>
+              <w:pStyle w:val="Compact"/>
+              <w:jc w:val="right"/>
+            </w:pPr>
+            <w:r>
+              <w:t xml:space="preserve">29</w:t>
+            </w:r>
+          </w:p>
+        </w:tc>
+        <w:tc>
+          <w:p>
+            <w:pPr>
+              <w:pStyle w:val="Compact"/>
+              <w:jc w:val="right"/>
+            </w:pPr>
+            <w:r>
+              <w:t xml:space="preserve">2</w:t>
+            </w:r>
+          </w:p>
+        </w:tc>
+      </w:tr>
+      <w:tr>
+        <w:tc>
+          <w:p>
+            <w:pPr>
+              <w:pStyle w:val="Compact"/>
+              <w:jc w:val="left"/>
+            </w:pPr>
+            <w:r>
+              <w:t xml:space="preserve">Age</w:t>
+            </w:r>
+          </w:p>
+        </w:tc>
+        <w:tc>
+          <w:p>
+            <w:pPr>
+              <w:pStyle w:val="Compact"/>
+              <w:jc w:val="right"/>
+            </w:pPr>
+            <w:r>
+              <w:t xml:space="preserve">8</w:t>
+            </w:r>
+          </w:p>
+        </w:tc>
+        <w:tc>
+          <w:p>
+            <w:pPr>
+              <w:pStyle w:val="Compact"/>
+              <w:jc w:val="right"/>
+            </w:pPr>
+            <w:r>
+              <w:t xml:space="preserve">1</w:t>
+            </w:r>
+          </w:p>
+        </w:tc>
+      </w:tr>
+      <w:tr>
+        <w:tc>
+          <w:p>
+            <w:pPr>
+              <w:pStyle w:val="Compact"/>
+              <w:jc w:val="left"/>
+            </w:pPr>
+            <w:r>
+              <w:t xml:space="preserve">Diagnosis: Sequelae after childhood hip disease</w:t>
+            </w:r>
+          </w:p>
+        </w:tc>
+        <w:tc>
+          <w:p>
+            <w:pPr>
+              <w:pStyle w:val="Compact"/>
+              <w:jc w:val="right"/>
+            </w:pPr>
+            <w:r>
+              <w:t xml:space="preserve">48</w:t>
+            </w:r>
+          </w:p>
+        </w:tc>
+        <w:tc>
+          <w:p>
+            <w:pPr>
+              <w:pStyle w:val="Compact"/>
+              <w:jc w:val="right"/>
+            </w:pPr>
+            <w:r>
+              <w:t xml:space="preserve">1</w:t>
             </w:r>
           </w:p>
         </w:tc>
@@ -9816,15 +10449,171 @@
               <w:jc w:val="right"/>
             </w:pPr>
             <w:r>
-              <w:t xml:space="preserve">-4.37</w:t>
-            </w:r>
-          </w:p>
-        </w:tc>
-        <w:tc>
-          <w:p/>
-        </w:tc>
-        <w:tc>
-          <w:p/>
+              <w:t xml:space="preserve">-4.92</w:t>
+            </w:r>
+          </w:p>
+        </w:tc>
+        <w:tc>
+          <w:p/>
+        </w:tc>
+        <w:tc>
+          <w:p/>
+        </w:tc>
+      </w:tr>
+      <w:tr>
+        <w:tc>
+          <w:p/>
+        </w:tc>
+        <w:tc>
+          <w:p>
+            <w:pPr>
+              <w:pStyle w:val="Compact"/>
+              <w:jc w:val="left"/>
+            </w:pPr>
+            <w:r>
+              <w:t xml:space="preserve">ASA class</w:t>
+            </w:r>
+          </w:p>
+        </w:tc>
+        <w:tc>
+          <w:p>
+            <w:pPr>
+              <w:pStyle w:val="Compact"/>
+              <w:jc w:val="left"/>
+            </w:pPr>
+            <w:r>
+              <w:t xml:space="preserve">I</w:t>
+            </w:r>
+          </w:p>
+        </w:tc>
+        <w:tc>
+          <w:p>
+            <w:pPr>
+              <w:pStyle w:val="Compact"/>
+              <w:jc w:val="right"/>
+            </w:pPr>
+            <w:r>
+              <w:t xml:space="preserve">0.00</w:t>
+            </w:r>
+          </w:p>
+        </w:tc>
+        <w:tc>
+          <w:p>
+            <w:pPr>
+              <w:pStyle w:val="Compact"/>
+              <w:jc w:val="left"/>
+            </w:pPr>
+            <w:r>
+              <w:t xml:space="preserve">(baseline)</w:t>
+            </w:r>
+          </w:p>
+        </w:tc>
+        <w:tc>
+          <w:p/>
+        </w:tc>
+      </w:tr>
+      <w:tr>
+        <w:tc>
+          <w:p/>
+        </w:tc>
+        <w:tc>
+          <w:p/>
+        </w:tc>
+        <w:tc>
+          <w:p>
+            <w:pPr>
+              <w:pStyle w:val="Compact"/>
+              <w:jc w:val="left"/>
+            </w:pPr>
+            <w:r>
+              <w:t xml:space="preserve">II</w:t>
+            </w:r>
+          </w:p>
+        </w:tc>
+        <w:tc>
+          <w:p>
+            <w:pPr>
+              <w:pStyle w:val="Compact"/>
+              <w:jc w:val="right"/>
+            </w:pPr>
+            <w:r>
+              <w:t xml:space="preserve">0.32</w:t>
+            </w:r>
+          </w:p>
+        </w:tc>
+        <w:tc>
+          <w:p>
+            <w:pPr>
+              <w:pStyle w:val="Compact"/>
+              <w:jc w:val="left"/>
+            </w:pPr>
+            <w:r>
+              <w:t xml:space="preserve">1.37 (1.21-1.57)</w:t>
+            </w:r>
+          </w:p>
+        </w:tc>
+        <w:tc>
+          <w:p>
+            <w:pPr>
+              <w:pStyle w:val="Compact"/>
+              <w:jc w:val="left"/>
+            </w:pPr>
+            <w:r>
+              <w:t xml:space="preserve">&lt;0.01</w:t>
+            </w:r>
+          </w:p>
+        </w:tc>
+      </w:tr>
+      <w:tr>
+        <w:tc>
+          <w:p/>
+        </w:tc>
+        <w:tc>
+          <w:p/>
+        </w:tc>
+        <w:tc>
+          <w:p>
+            <w:pPr>
+              <w:pStyle w:val="Compact"/>
+              <w:jc w:val="left"/>
+            </w:pPr>
+            <w:r>
+              <w:t xml:space="preserve">III</w:t>
+            </w:r>
+          </w:p>
+        </w:tc>
+        <w:tc>
+          <w:p>
+            <w:pPr>
+              <w:pStyle w:val="Compact"/>
+              <w:jc w:val="right"/>
+            </w:pPr>
+            <w:r>
+              <w:t xml:space="preserve">0.74</w:t>
+            </w:r>
+          </w:p>
+        </w:tc>
+        <w:tc>
+          <w:p>
+            <w:pPr>
+              <w:pStyle w:val="Compact"/>
+              <w:jc w:val="left"/>
+            </w:pPr>
+            <w:r>
+              <w:t xml:space="preserve">2.10 (1.81-2.44)</w:t>
+            </w:r>
+          </w:p>
+        </w:tc>
+        <w:tc>
+          <w:p>
+            <w:pPr>
+              <w:pStyle w:val="Compact"/>
+              <w:jc w:val="left"/>
+            </w:pPr>
+            <w:r>
+              <w:t xml:space="preserve">&lt;0.01</w:t>
+            </w:r>
+          </w:p>
         </w:tc>
       </w:tr>
       <w:tr>
@@ -9904,18 +10693,18 @@
               <w:jc w:val="right"/>
             </w:pPr>
             <w:r>
-              <w:t xml:space="preserve">0.46</w:t>
-            </w:r>
-          </w:p>
-        </w:tc>
-        <w:tc>
-          <w:p>
-            <w:pPr>
-              <w:pStyle w:val="Compact"/>
-              <w:jc w:val="left"/>
-            </w:pPr>
-            <w:r>
-              <w:t xml:space="preserve">1.58 (1.40-1.78)</w:t>
+              <w:t xml:space="preserve">0.40</w:t>
+            </w:r>
+          </w:p>
+        </w:tc>
+        <w:tc>
+          <w:p>
+            <w:pPr>
+              <w:pStyle w:val="Compact"/>
+              <w:jc w:val="left"/>
+            </w:pPr>
+            <w:r>
+              <w:t xml:space="preserve">1.49 (1.32-1.69)</w:t>
             </w:r>
           </w:p>
         </w:tc>
@@ -9956,18 +10745,18 @@
               <w:jc w:val="right"/>
             </w:pPr>
             <w:r>
-              <w:t xml:space="preserve">0.87</w:t>
-            </w:r>
-          </w:p>
-        </w:tc>
-        <w:tc>
-          <w:p>
-            <w:pPr>
-              <w:pStyle w:val="Compact"/>
-              <w:jc w:val="left"/>
-            </w:pPr>
-            <w:r>
-              <w:t xml:space="preserve">2.39 (2.09-2.73)</w:t>
+              <w:t xml:space="preserve">0.76</w:t>
+            </w:r>
+          </w:p>
+        </w:tc>
+        <w:tc>
+          <w:p>
+            <w:pPr>
+              <w:pStyle w:val="Compact"/>
+              <w:jc w:val="left"/>
+            </w:pPr>
+            <w:r>
+              <w:t xml:space="preserve">2.15 (1.88-2.46)</w:t>
             </w:r>
           </w:p>
         </w:tc>
@@ -10008,18 +10797,18 @@
               <w:jc w:val="right"/>
             </w:pPr>
             <w:r>
-              <w:t xml:space="preserve">1.46</w:t>
-            </w:r>
-          </w:p>
-        </w:tc>
-        <w:tc>
-          <w:p>
-            <w:pPr>
-              <w:pStyle w:val="Compact"/>
-              <w:jc w:val="left"/>
-            </w:pPr>
-            <w:r>
-              <w:t xml:space="preserve">4.29 (3.66-5.02)</w:t>
+              <w:t xml:space="preserve">1.26</w:t>
+            </w:r>
+          </w:p>
+        </w:tc>
+        <w:tc>
+          <w:p>
+            <w:pPr>
+              <w:pStyle w:val="Compact"/>
+              <w:jc w:val="left"/>
+            </w:pPr>
+            <w:r>
+              <w:t xml:space="preserve">3.54 (3.01-4.16)</w:t>
             </w:r>
           </w:p>
         </w:tc>
@@ -10046,6 +10835,58 @@
               <w:jc w:val="left"/>
             </w:pPr>
             <w:r>
+              <w:t xml:space="preserve">Cns disease</w:t>
+            </w:r>
+          </w:p>
+        </w:tc>
+        <w:tc>
+          <w:p/>
+        </w:tc>
+        <w:tc>
+          <w:p>
+            <w:pPr>
+              <w:pStyle w:val="Compact"/>
+              <w:jc w:val="right"/>
+            </w:pPr>
+            <w:r>
+              <w:t xml:space="preserve">0.37</w:t>
+            </w:r>
+          </w:p>
+        </w:tc>
+        <w:tc>
+          <w:p>
+            <w:pPr>
+              <w:pStyle w:val="Compact"/>
+              <w:jc w:val="left"/>
+            </w:pPr>
+            <w:r>
+              <w:t xml:space="preserve">1.44 (1.30-1.60)</w:t>
+            </w:r>
+          </w:p>
+        </w:tc>
+        <w:tc>
+          <w:p>
+            <w:pPr>
+              <w:pStyle w:val="Compact"/>
+              <w:jc w:val="left"/>
+            </w:pPr>
+            <w:r>
+              <w:t xml:space="preserve">&lt;0.01</w:t>
+            </w:r>
+          </w:p>
+        </w:tc>
+      </w:tr>
+      <w:tr>
+        <w:tc>
+          <w:p/>
+        </w:tc>
+        <w:tc>
+          <w:p>
+            <w:pPr>
+              <w:pStyle w:val="Compact"/>
+              <w:jc w:val="left"/>
+            </w:pPr>
+            <w:r>
               <w:t xml:space="preserve">Diagnosis</w:t>
             </w:r>
           </w:p>
@@ -10112,29 +10953,29 @@
               <w:jc w:val="right"/>
             </w:pPr>
             <w:r>
-              <w:t xml:space="preserve">0.06</w:t>
-            </w:r>
-          </w:p>
-        </w:tc>
-        <w:tc>
-          <w:p>
-            <w:pPr>
-              <w:pStyle w:val="Compact"/>
-              <w:jc w:val="left"/>
-            </w:pPr>
-            <w:r>
-              <w:t xml:space="preserve">1.06 (0.76-1.44)</w:t>
-            </w:r>
-          </w:p>
-        </w:tc>
-        <w:tc>
-          <w:p>
-            <w:pPr>
-              <w:pStyle w:val="Compact"/>
-              <w:jc w:val="left"/>
-            </w:pPr>
-            <w:r>
-              <w:t xml:space="preserve">0.70</w:t>
+              <w:t xml:space="preserve">0.16</w:t>
+            </w:r>
+          </w:p>
+        </w:tc>
+        <w:tc>
+          <w:p>
+            <w:pPr>
+              <w:pStyle w:val="Compact"/>
+              <w:jc w:val="left"/>
+            </w:pPr>
+            <w:r>
+              <w:t xml:space="preserve">1.18 (0.84-1.60)</w:t>
+            </w:r>
+          </w:p>
+        </w:tc>
+        <w:tc>
+          <w:p>
+            <w:pPr>
+              <w:pStyle w:val="Compact"/>
+              <w:jc w:val="left"/>
+            </w:pPr>
+            <w:r>
+              <w:t xml:space="preserve">0.31</w:t>
             </w:r>
           </w:p>
         </w:tc>
@@ -10164,18 +11005,946 @@
               <w:jc w:val="right"/>
             </w:pPr>
             <w:r>
+              <w:t xml:space="preserve">0.47</w:t>
+            </w:r>
+          </w:p>
+        </w:tc>
+        <w:tc>
+          <w:p>
+            <w:pPr>
+              <w:pStyle w:val="Compact"/>
+              <w:jc w:val="left"/>
+            </w:pPr>
+            <w:r>
+              <w:t xml:space="preserve">1.59 (1.22-2.05)</w:t>
+            </w:r>
+          </w:p>
+        </w:tc>
+        <w:tc>
+          <w:p>
+            <w:pPr>
+              <w:pStyle w:val="Compact"/>
+              <w:jc w:val="left"/>
+            </w:pPr>
+            <w:r>
+              <w:t xml:space="preserve">&lt;0.01</w:t>
+            </w:r>
+          </w:p>
+        </w:tc>
+      </w:tr>
+      <w:tr>
+        <w:tc>
+          <w:p/>
+        </w:tc>
+        <w:tc>
+          <w:p/>
+        </w:tc>
+        <w:tc>
+          <w:p>
+            <w:pPr>
+              <w:pStyle w:val="Compact"/>
+              <w:jc w:val="left"/>
+            </w:pPr>
+            <w:r>
+              <w:t xml:space="preserve">Secondary osteoarthritis</w:t>
+            </w:r>
+          </w:p>
+        </w:tc>
+        <w:tc>
+          <w:p>
+            <w:pPr>
+              <w:pStyle w:val="Compact"/>
+              <w:jc w:val="right"/>
+            </w:pPr>
+            <w:r>
+              <w:t xml:space="preserve">0.59</w:t>
+            </w:r>
+          </w:p>
+        </w:tc>
+        <w:tc>
+          <w:p>
+            <w:pPr>
+              <w:pStyle w:val="Compact"/>
+              <w:jc w:val="left"/>
+            </w:pPr>
+            <w:r>
+              <w:t xml:space="preserve">1.81 (1.54-2.12)</w:t>
+            </w:r>
+          </w:p>
+        </w:tc>
+        <w:tc>
+          <w:p>
+            <w:pPr>
+              <w:pStyle w:val="Compact"/>
+              <w:jc w:val="left"/>
+            </w:pPr>
+            <w:r>
+              <w:t xml:space="preserve">&lt;0.01</w:t>
+            </w:r>
+          </w:p>
+        </w:tc>
+      </w:tr>
+      <w:tr>
+        <w:tc>
+          <w:p/>
+        </w:tc>
+        <w:tc>
+          <w:p/>
+        </w:tc>
+        <w:tc>
+          <w:p>
+            <w:pPr>
+              <w:pStyle w:val="Compact"/>
+              <w:jc w:val="left"/>
+            </w:pPr>
+            <w:r>
+              <w:t xml:space="preserve">Inflammatory joint disease</w:t>
+            </w:r>
+          </w:p>
+        </w:tc>
+        <w:tc>
+          <w:p>
+            <w:pPr>
+              <w:pStyle w:val="Compact"/>
+              <w:jc w:val="right"/>
+            </w:pPr>
+            <w:r>
+              <w:t xml:space="preserve">0.81</w:t>
+            </w:r>
+          </w:p>
+        </w:tc>
+        <w:tc>
+          <w:p>
+            <w:pPr>
+              <w:pStyle w:val="Compact"/>
+              <w:jc w:val="left"/>
+            </w:pPr>
+            <w:r>
+              <w:t xml:space="preserve">2.24 (1.68-2.93)</w:t>
+            </w:r>
+          </w:p>
+        </w:tc>
+        <w:tc>
+          <w:p>
+            <w:pPr>
+              <w:pStyle w:val="Compact"/>
+              <w:jc w:val="left"/>
+            </w:pPr>
+            <w:r>
+              <w:t xml:space="preserve">&lt;0.01</w:t>
+            </w:r>
+          </w:p>
+        </w:tc>
+      </w:tr>
+      <w:tr>
+        <w:tc>
+          <w:p/>
+        </w:tc>
+        <w:tc>
+          <w:p>
+            <w:pPr>
+              <w:pStyle w:val="Compact"/>
+              <w:jc w:val="left"/>
+            </w:pPr>
+            <w:r>
+              <w:t xml:space="preserve">Psoriasis</w:t>
+            </w:r>
+          </w:p>
+        </w:tc>
+        <w:tc>
+          <w:p/>
+        </w:tc>
+        <w:tc>
+          <w:p>
+            <w:pPr>
+              <w:pStyle w:val="Compact"/>
+              <w:jc w:val="right"/>
+            </w:pPr>
+            <w:r>
+              <w:t xml:space="preserve">0.47</w:t>
+            </w:r>
+          </w:p>
+        </w:tc>
+        <w:tc>
+          <w:p>
+            <w:pPr>
+              <w:pStyle w:val="Compact"/>
+              <w:jc w:val="left"/>
+            </w:pPr>
+            <w:r>
+              <w:t xml:space="preserve">1.61 (1.08-2.29)</w:t>
+            </w:r>
+          </w:p>
+        </w:tc>
+        <w:tc>
+          <w:p>
+            <w:pPr>
+              <w:pStyle w:val="Compact"/>
+              <w:jc w:val="left"/>
+            </w:pPr>
+            <w:r>
+              <w:t xml:space="preserve">0.01</w:t>
+            </w:r>
+          </w:p>
+        </w:tc>
+      </w:tr>
+      <w:tr>
+        <w:tc>
+          <w:p/>
+        </w:tc>
+        <w:tc>
+          <w:p>
+            <w:pPr>
+              <w:pStyle w:val="Compact"/>
+              <w:jc w:val="left"/>
+            </w:pPr>
+            <w:r>
+              <w:t xml:space="preserve">Sex</w:t>
+            </w:r>
+          </w:p>
+        </w:tc>
+        <w:tc>
+          <w:p>
+            <w:pPr>
+              <w:pStyle w:val="Compact"/>
+              <w:jc w:val="left"/>
+            </w:pPr>
+            <w:r>
+              <w:t xml:space="preserve">Female</w:t>
+            </w:r>
+          </w:p>
+        </w:tc>
+        <w:tc>
+          <w:p>
+            <w:pPr>
+              <w:pStyle w:val="Compact"/>
+              <w:jc w:val="right"/>
+            </w:pPr>
+            <w:r>
+              <w:t xml:space="preserve">0.00</w:t>
+            </w:r>
+          </w:p>
+        </w:tc>
+        <w:tc>
+          <w:p>
+            <w:pPr>
+              <w:pStyle w:val="Compact"/>
+              <w:jc w:val="left"/>
+            </w:pPr>
+            <w:r>
+              <w:t xml:space="preserve">(baseline)</w:t>
+            </w:r>
+          </w:p>
+        </w:tc>
+        <w:tc>
+          <w:p/>
+        </w:tc>
+      </w:tr>
+      <w:tr>
+        <w:tc>
+          <w:p/>
+        </w:tc>
+        <w:tc>
+          <w:p/>
+        </w:tc>
+        <w:tc>
+          <w:p>
+            <w:pPr>
+              <w:pStyle w:val="Compact"/>
+              <w:jc w:val="left"/>
+            </w:pPr>
+            <w:r>
+              <w:t xml:space="preserve">Male</w:t>
+            </w:r>
+          </w:p>
+        </w:tc>
+        <w:tc>
+          <w:p>
+            <w:pPr>
+              <w:pStyle w:val="Compact"/>
+              <w:jc w:val="right"/>
+            </w:pPr>
+            <w:r>
+              <w:t xml:space="preserve">0.38</w:t>
+            </w:r>
+          </w:p>
+        </w:tc>
+        <w:tc>
+          <w:p>
+            <w:pPr>
+              <w:pStyle w:val="Compact"/>
+              <w:jc w:val="left"/>
+            </w:pPr>
+            <w:r>
+              <w:t xml:space="preserve">1.46 (1.33-1.60)</w:t>
+            </w:r>
+          </w:p>
+        </w:tc>
+        <w:tc>
+          <w:p>
+            <w:pPr>
+              <w:pStyle w:val="Compact"/>
+              <w:jc w:val="left"/>
+            </w:pPr>
+            <w:r>
+              <w:t xml:space="preserve">&lt;0.01</w:t>
+            </w:r>
+          </w:p>
+        </w:tc>
+      </w:tr>
+      <w:tr>
+        <w:tc>
+          <w:p>
+            <w:pPr>
+              <w:pStyle w:val="Compact"/>
+              <w:jc w:val="left"/>
+            </w:pPr>
+            <w:r>
+              <w:t xml:space="preserve">2 years</w:t>
+            </w:r>
+          </w:p>
+        </w:tc>
+        <w:tc>
+          <w:p>
+            <w:pPr>
+              <w:pStyle w:val="Compact"/>
+              <w:jc w:val="left"/>
+            </w:pPr>
+            <w:r>
+              <w:t xml:space="preserve">(Intercept)</w:t>
+            </w:r>
+          </w:p>
+        </w:tc>
+        <w:tc>
+          <w:p/>
+        </w:tc>
+        <w:tc>
+          <w:p>
+            <w:pPr>
+              <w:pStyle w:val="Compact"/>
+              <w:jc w:val="right"/>
+            </w:pPr>
+            <w:r>
+              <w:t xml:space="preserve">-4.49</w:t>
+            </w:r>
+          </w:p>
+        </w:tc>
+        <w:tc>
+          <w:p/>
+        </w:tc>
+        <w:tc>
+          <w:p/>
+        </w:tc>
+      </w:tr>
+      <w:tr>
+        <w:tc>
+          <w:p/>
+        </w:tc>
+        <w:tc>
+          <w:p>
+            <w:pPr>
+              <w:pStyle w:val="Compact"/>
+              <w:jc w:val="left"/>
+            </w:pPr>
+            <w:r>
+              <w:t xml:space="preserve">ASA class</w:t>
+            </w:r>
+          </w:p>
+        </w:tc>
+        <w:tc>
+          <w:p>
+            <w:pPr>
+              <w:pStyle w:val="Compact"/>
+              <w:jc w:val="left"/>
+            </w:pPr>
+            <w:r>
+              <w:t xml:space="preserve">I</w:t>
+            </w:r>
+          </w:p>
+        </w:tc>
+        <w:tc>
+          <w:p>
+            <w:pPr>
+              <w:pStyle w:val="Compact"/>
+              <w:jc w:val="right"/>
+            </w:pPr>
+            <w:r>
+              <w:t xml:space="preserve">0.00</w:t>
+            </w:r>
+          </w:p>
+        </w:tc>
+        <w:tc>
+          <w:p>
+            <w:pPr>
+              <w:pStyle w:val="Compact"/>
+              <w:jc w:val="left"/>
+            </w:pPr>
+            <w:r>
+              <w:t xml:space="preserve">(baseline)</w:t>
+            </w:r>
+          </w:p>
+        </w:tc>
+        <w:tc>
+          <w:p/>
+        </w:tc>
+      </w:tr>
+      <w:tr>
+        <w:tc>
+          <w:p/>
+        </w:tc>
+        <w:tc>
+          <w:p/>
+        </w:tc>
+        <w:tc>
+          <w:p>
+            <w:pPr>
+              <w:pStyle w:val="Compact"/>
+              <w:jc w:val="left"/>
+            </w:pPr>
+            <w:r>
+              <w:t xml:space="preserve">II</w:t>
+            </w:r>
+          </w:p>
+        </w:tc>
+        <w:tc>
+          <w:p>
+            <w:pPr>
+              <w:pStyle w:val="Compact"/>
+              <w:jc w:val="right"/>
+            </w:pPr>
+            <w:r>
+              <w:t xml:space="preserve">0.28</w:t>
+            </w:r>
+          </w:p>
+        </w:tc>
+        <w:tc>
+          <w:p>
+            <w:pPr>
+              <w:pStyle w:val="Compact"/>
+              <w:jc w:val="left"/>
+            </w:pPr>
+            <w:r>
+              <w:t xml:space="preserve">1.33 (1.19-1.48)</w:t>
+            </w:r>
+          </w:p>
+        </w:tc>
+        <w:tc>
+          <w:p>
+            <w:pPr>
+              <w:pStyle w:val="Compact"/>
+              <w:jc w:val="left"/>
+            </w:pPr>
+            <w:r>
+              <w:t xml:space="preserve">&lt;0.01</w:t>
+            </w:r>
+          </w:p>
+        </w:tc>
+      </w:tr>
+      <w:tr>
+        <w:tc>
+          <w:p/>
+        </w:tc>
+        <w:tc>
+          <w:p/>
+        </w:tc>
+        <w:tc>
+          <w:p>
+            <w:pPr>
+              <w:pStyle w:val="Compact"/>
+              <w:jc w:val="left"/>
+            </w:pPr>
+            <w:r>
+              <w:t xml:space="preserve">III</w:t>
+            </w:r>
+          </w:p>
+        </w:tc>
+        <w:tc>
+          <w:p>
+            <w:pPr>
+              <w:pStyle w:val="Compact"/>
+              <w:jc w:val="right"/>
+            </w:pPr>
+            <w:r>
+              <w:t xml:space="preserve">0.66</w:t>
+            </w:r>
+          </w:p>
+        </w:tc>
+        <w:tc>
+          <w:p>
+            <w:pPr>
+              <w:pStyle w:val="Compact"/>
+              <w:jc w:val="left"/>
+            </w:pPr>
+            <w:r>
+              <w:t xml:space="preserve">1.93 (1.70-2.20)</w:t>
+            </w:r>
+          </w:p>
+        </w:tc>
+        <w:tc>
+          <w:p>
+            <w:pPr>
+              <w:pStyle w:val="Compact"/>
+              <w:jc w:val="left"/>
+            </w:pPr>
+            <w:r>
+              <w:t xml:space="preserve">&lt;0.01</w:t>
+            </w:r>
+          </w:p>
+        </w:tc>
+      </w:tr>
+      <w:tr>
+        <w:tc>
+          <w:p/>
+        </w:tc>
+        <w:tc>
+          <w:p>
+            <w:pPr>
+              <w:pStyle w:val="Compact"/>
+              <w:jc w:val="left"/>
+            </w:pPr>
+            <w:r>
+              <w:t xml:space="preserve">BMI</w:t>
+            </w:r>
+          </w:p>
+        </w:tc>
+        <w:tc>
+          <w:p>
+            <w:pPr>
+              <w:pStyle w:val="Compact"/>
+              <w:jc w:val="left"/>
+            </w:pPr>
+            <w:r>
+              <w:t xml:space="preserve">under/normal weight</w:t>
+            </w:r>
+          </w:p>
+        </w:tc>
+        <w:tc>
+          <w:p>
+            <w:pPr>
+              <w:pStyle w:val="Compact"/>
+              <w:jc w:val="right"/>
+            </w:pPr>
+            <w:r>
+              <w:t xml:space="preserve">0.00</w:t>
+            </w:r>
+          </w:p>
+        </w:tc>
+        <w:tc>
+          <w:p>
+            <w:pPr>
+              <w:pStyle w:val="Compact"/>
+              <w:jc w:val="left"/>
+            </w:pPr>
+            <w:r>
+              <w:t xml:space="preserve">(baseline)</w:t>
+            </w:r>
+          </w:p>
+        </w:tc>
+        <w:tc>
+          <w:p/>
+        </w:tc>
+      </w:tr>
+      <w:tr>
+        <w:tc>
+          <w:p/>
+        </w:tc>
+        <w:tc>
+          <w:p/>
+        </w:tc>
+        <w:tc>
+          <w:p>
+            <w:pPr>
+              <w:pStyle w:val="Compact"/>
+              <w:jc w:val="left"/>
+            </w:pPr>
+            <w:r>
+              <w:t xml:space="preserve">overweight</w:t>
+            </w:r>
+          </w:p>
+        </w:tc>
+        <w:tc>
+          <w:p>
+            <w:pPr>
+              <w:pStyle w:val="Compact"/>
+              <w:jc w:val="right"/>
+            </w:pPr>
+            <w:r>
+              <w:t xml:space="preserve">0.33</w:t>
+            </w:r>
+          </w:p>
+        </w:tc>
+        <w:tc>
+          <w:p>
+            <w:pPr>
+              <w:pStyle w:val="Compact"/>
+              <w:jc w:val="left"/>
+            </w:pPr>
+            <w:r>
+              <w:t xml:space="preserve">1.40 (1.26-1.54)</w:t>
+            </w:r>
+          </w:p>
+        </w:tc>
+        <w:tc>
+          <w:p>
+            <w:pPr>
+              <w:pStyle w:val="Compact"/>
+              <w:jc w:val="left"/>
+            </w:pPr>
+            <w:r>
+              <w:t xml:space="preserve">&lt;0.01</w:t>
+            </w:r>
+          </w:p>
+        </w:tc>
+      </w:tr>
+      <w:tr>
+        <w:tc>
+          <w:p/>
+        </w:tc>
+        <w:tc>
+          <w:p/>
+        </w:tc>
+        <w:tc>
+          <w:p>
+            <w:pPr>
+              <w:pStyle w:val="Compact"/>
+              <w:jc w:val="left"/>
+            </w:pPr>
+            <w:r>
+              <w:t xml:space="preserve">class I obesity</w:t>
+            </w:r>
+          </w:p>
+        </w:tc>
+        <w:tc>
+          <w:p>
+            <w:pPr>
+              <w:pStyle w:val="Compact"/>
+              <w:jc w:val="right"/>
+            </w:pPr>
+            <w:r>
+              <w:t xml:space="preserve">0.68</w:t>
+            </w:r>
+          </w:p>
+        </w:tc>
+        <w:tc>
+          <w:p>
+            <w:pPr>
+              <w:pStyle w:val="Compact"/>
+              <w:jc w:val="left"/>
+            </w:pPr>
+            <w:r>
+              <w:t xml:space="preserve">1.97 (1.76-2.20)</w:t>
+            </w:r>
+          </w:p>
+        </w:tc>
+        <w:tc>
+          <w:p>
+            <w:pPr>
+              <w:pStyle w:val="Compact"/>
+              <w:jc w:val="left"/>
+            </w:pPr>
+            <w:r>
+              <w:t xml:space="preserve">&lt;0.01</w:t>
+            </w:r>
+          </w:p>
+        </w:tc>
+      </w:tr>
+      <w:tr>
+        <w:tc>
+          <w:p/>
+        </w:tc>
+        <w:tc>
+          <w:p/>
+        </w:tc>
+        <w:tc>
+          <w:p>
+            <w:pPr>
+              <w:pStyle w:val="Compact"/>
+              <w:jc w:val="left"/>
+            </w:pPr>
+            <w:r>
+              <w:t xml:space="preserve">class II-III obesity</w:t>
+            </w:r>
+          </w:p>
+        </w:tc>
+        <w:tc>
+          <w:p>
+            <w:pPr>
+              <w:pStyle w:val="Compact"/>
+              <w:jc w:val="right"/>
+            </w:pPr>
+            <w:r>
+              <w:t xml:space="preserve">1.09</w:t>
+            </w:r>
+          </w:p>
+        </w:tc>
+        <w:tc>
+          <w:p>
+            <w:pPr>
+              <w:pStyle w:val="Compact"/>
+              <w:jc w:val="left"/>
+            </w:pPr>
+            <w:r>
+              <w:t xml:space="preserve">2.98 (2.59-3.42)</w:t>
+            </w:r>
+          </w:p>
+        </w:tc>
+        <w:tc>
+          <w:p>
+            <w:pPr>
+              <w:pStyle w:val="Compact"/>
+              <w:jc w:val="left"/>
+            </w:pPr>
+            <w:r>
+              <w:t xml:space="preserve">&lt;0.01</w:t>
+            </w:r>
+          </w:p>
+        </w:tc>
+      </w:tr>
+      <w:tr>
+        <w:tc>
+          <w:p/>
+        </w:tc>
+        <w:tc>
+          <w:p>
+            <w:pPr>
+              <w:pStyle w:val="Compact"/>
+              <w:jc w:val="left"/>
+            </w:pPr>
+            <w:r>
+              <w:t xml:space="preserve">Cancer</w:t>
+            </w:r>
+          </w:p>
+        </w:tc>
+        <w:tc>
+          <w:p/>
+        </w:tc>
+        <w:tc>
+          <w:p>
+            <w:pPr>
+              <w:pStyle w:val="Compact"/>
+              <w:jc w:val="right"/>
+            </w:pPr>
+            <w:r>
+              <w:t xml:space="preserve">0.33</w:t>
+            </w:r>
+          </w:p>
+        </w:tc>
+        <w:tc>
+          <w:p>
+            <w:pPr>
+              <w:pStyle w:val="Compact"/>
+              <w:jc w:val="left"/>
+            </w:pPr>
+            <w:r>
+              <w:t xml:space="preserve">1.39 (1.19-1.61)</w:t>
+            </w:r>
+          </w:p>
+        </w:tc>
+        <w:tc>
+          <w:p>
+            <w:pPr>
+              <w:pStyle w:val="Compact"/>
+              <w:jc w:val="left"/>
+            </w:pPr>
+            <w:r>
+              <w:t xml:space="preserve">&lt;0.01</w:t>
+            </w:r>
+          </w:p>
+        </w:tc>
+      </w:tr>
+      <w:tr>
+        <w:tc>
+          <w:p/>
+        </w:tc>
+        <w:tc>
+          <w:p>
+            <w:pPr>
+              <w:pStyle w:val="Compact"/>
+              <w:jc w:val="left"/>
+            </w:pPr>
+            <w:r>
+              <w:t xml:space="preserve">Cns disease</w:t>
+            </w:r>
+          </w:p>
+        </w:tc>
+        <w:tc>
+          <w:p/>
+        </w:tc>
+        <w:tc>
+          <w:p>
+            <w:pPr>
+              <w:pStyle w:val="Compact"/>
+              <w:jc w:val="right"/>
+            </w:pPr>
+            <w:r>
+              <w:t xml:space="preserve">0.37</w:t>
+            </w:r>
+          </w:p>
+        </w:tc>
+        <w:tc>
+          <w:p>
+            <w:pPr>
+              <w:pStyle w:val="Compact"/>
+              <w:jc w:val="left"/>
+            </w:pPr>
+            <w:r>
+              <w:t xml:space="preserve">1.45 (1.33-1.58)</w:t>
+            </w:r>
+          </w:p>
+        </w:tc>
+        <w:tc>
+          <w:p>
+            <w:pPr>
+              <w:pStyle w:val="Compact"/>
+              <w:jc w:val="left"/>
+            </w:pPr>
+            <w:r>
+              <w:t xml:space="preserve">&lt;0.01</w:t>
+            </w:r>
+          </w:p>
+        </w:tc>
+      </w:tr>
+      <w:tr>
+        <w:tc>
+          <w:p/>
+        </w:tc>
+        <w:tc>
+          <w:p>
+            <w:pPr>
+              <w:pStyle w:val="Compact"/>
+              <w:jc w:val="left"/>
+            </w:pPr>
+            <w:r>
+              <w:t xml:space="preserve">Diagnosis</w:t>
+            </w:r>
+          </w:p>
+        </w:tc>
+        <w:tc>
+          <w:p>
+            <w:pPr>
+              <w:pStyle w:val="Compact"/>
+              <w:jc w:val="left"/>
+            </w:pPr>
+            <w:r>
+              <w:t xml:space="preserve">Primary osteoarthritis</w:t>
+            </w:r>
+          </w:p>
+        </w:tc>
+        <w:tc>
+          <w:p>
+            <w:pPr>
+              <w:pStyle w:val="Compact"/>
+              <w:jc w:val="right"/>
+            </w:pPr>
+            <w:r>
+              <w:t xml:space="preserve">0.00</w:t>
+            </w:r>
+          </w:p>
+        </w:tc>
+        <w:tc>
+          <w:p>
+            <w:pPr>
+              <w:pStyle w:val="Compact"/>
+              <w:jc w:val="left"/>
+            </w:pPr>
+            <w:r>
+              <w:t xml:space="preserve">(baseline)</w:t>
+            </w:r>
+          </w:p>
+        </w:tc>
+        <w:tc>
+          <w:p/>
+        </w:tc>
+      </w:tr>
+      <w:tr>
+        <w:tc>
+          <w:p/>
+        </w:tc>
+        <w:tc>
+          <w:p/>
+        </w:tc>
+        <w:tc>
+          <w:p>
+            <w:pPr>
+              <w:pStyle w:val="Compact"/>
+              <w:jc w:val="left"/>
+            </w:pPr>
+            <w:r>
+              <w:t xml:space="preserve">Sequelae after childhood hip disease</w:t>
+            </w:r>
+          </w:p>
+        </w:tc>
+        <w:tc>
+          <w:p>
+            <w:pPr>
+              <w:pStyle w:val="Compact"/>
+              <w:jc w:val="right"/>
+            </w:pPr>
+            <w:r>
+              <w:t xml:space="preserve">0.08</w:t>
+            </w:r>
+          </w:p>
+        </w:tc>
+        <w:tc>
+          <w:p>
+            <w:pPr>
+              <w:pStyle w:val="Compact"/>
+              <w:jc w:val="left"/>
+            </w:pPr>
+            <w:r>
+              <w:t xml:space="preserve">1.08 (0.81-1.41)</w:t>
+            </w:r>
+          </w:p>
+        </w:tc>
+        <w:tc>
+          <w:p>
+            <w:pPr>
+              <w:pStyle w:val="Compact"/>
+              <w:jc w:val="left"/>
+            </w:pPr>
+            <w:r>
               <w:t xml:space="preserve">0.58</w:t>
             </w:r>
           </w:p>
         </w:tc>
-        <w:tc>
-          <w:p>
-            <w:pPr>
-              <w:pStyle w:val="Compact"/>
-              <w:jc w:val="left"/>
-            </w:pPr>
-            <w:r>
-              <w:t xml:space="preserve">1.78 (1.36-2.28)</w:t>
+      </w:tr>
+      <w:tr>
+        <w:tc>
+          <w:p/>
+        </w:tc>
+        <w:tc>
+          <w:p/>
+        </w:tc>
+        <w:tc>
+          <w:p>
+            <w:pPr>
+              <w:pStyle w:val="Compact"/>
+              <w:jc w:val="left"/>
+            </w:pPr>
+            <w:r>
+              <w:t xml:space="preserve">Avascular necrosis of the femoral head (AVN)</w:t>
+            </w:r>
+          </w:p>
+        </w:tc>
+        <w:tc>
+          <w:p>
+            <w:pPr>
+              <w:pStyle w:val="Compact"/>
+              <w:jc w:val="right"/>
+            </w:pPr>
+            <w:r>
+              <w:t xml:space="preserve">0.42</w:t>
+            </w:r>
+          </w:p>
+        </w:tc>
+        <w:tc>
+          <w:p>
+            <w:pPr>
+              <w:pStyle w:val="Compact"/>
+              <w:jc w:val="left"/>
+            </w:pPr>
+            <w:r>
+              <w:t xml:space="preserve">1.52 (1.22-1.88)</w:t>
             </w:r>
           </w:p>
         </w:tc>
@@ -10216,18 +11985,18 @@
               <w:jc w:val="right"/>
             </w:pPr>
             <w:r>
-              <w:t xml:space="preserve">0.70</w:t>
-            </w:r>
-          </w:p>
-        </w:tc>
-        <w:tc>
-          <w:p>
-            <w:pPr>
-              <w:pStyle w:val="Compact"/>
-              <w:jc w:val="left"/>
-            </w:pPr>
-            <w:r>
-              <w:t xml:space="preserve">2.01 (1.71-2.35)</w:t>
+              <w:t xml:space="preserve">0.52</w:t>
+            </w:r>
+          </w:p>
+        </w:tc>
+        <w:tc>
+          <w:p>
+            <w:pPr>
+              <w:pStyle w:val="Compact"/>
+              <w:jc w:val="left"/>
+            </w:pPr>
+            <w:r>
+              <w:t xml:space="preserve">1.68 (1.46-1.92)</w:t>
             </w:r>
           </w:p>
         </w:tc>
@@ -10268,18 +12037,18 @@
               <w:jc w:val="right"/>
             </w:pPr>
             <w:r>
-              <w:t xml:space="preserve">0.89</w:t>
-            </w:r>
-          </w:p>
-        </w:tc>
-        <w:tc>
-          <w:p>
-            <w:pPr>
-              <w:pStyle w:val="Compact"/>
-              <w:jc w:val="left"/>
-            </w:pPr>
-            <w:r>
-              <w:t xml:space="preserve">2.43 (1.82-3.17)</w:t>
+              <w:t xml:space="preserve">0.66</w:t>
+            </w:r>
+          </w:p>
+        </w:tc>
+        <w:tc>
+          <w:p>
+            <w:pPr>
+              <w:pStyle w:val="Compact"/>
+              <w:jc w:val="left"/>
+            </w:pPr>
+            <w:r>
+              <w:t xml:space="preserve">1.94 (1.49-2.51)</w:t>
             </w:r>
           </w:p>
         </w:tc>
@@ -10297,24 +12066,16 @@
       </w:tr>
       <w:tr>
         <w:tc>
-          <w:p>
-            <w:pPr>
-              <w:pStyle w:val="Compact"/>
-              <w:jc w:val="left"/>
-            </w:pPr>
-            <w:r>
-              <w:t xml:space="preserve">2 years</w:t>
-            </w:r>
-          </w:p>
-        </w:tc>
-        <w:tc>
-          <w:p>
-            <w:pPr>
-              <w:pStyle w:val="Compact"/>
-              <w:jc w:val="left"/>
-            </w:pPr>
-            <w:r>
-              <w:t xml:space="preserve">(Intercept)</w:t>
+          <w:p/>
+        </w:tc>
+        <w:tc>
+          <w:p>
+            <w:pPr>
+              <w:pStyle w:val="Compact"/>
+              <w:jc w:val="left"/>
+            </w:pPr>
+            <w:r>
+              <w:t xml:space="preserve">Drug alcohol abuse</w:t>
             </w:r>
           </w:p>
         </w:tc>
@@ -10328,42 +12089,50 @@
               <w:jc w:val="right"/>
             </w:pPr>
             <w:r>
-              <w:t xml:space="preserve">-3.91</w:t>
-            </w:r>
-          </w:p>
-        </w:tc>
-        <w:tc>
-          <w:p/>
-        </w:tc>
-        <w:tc>
-          <w:p/>
-        </w:tc>
-      </w:tr>
-      <w:tr>
-        <w:tc>
-          <w:p/>
-        </w:tc>
-        <w:tc>
-          <w:p>
-            <w:pPr>
-              <w:pStyle w:val="Compact"/>
-              <w:jc w:val="left"/>
-            </w:pPr>
-            <w:r>
-              <w:t xml:space="preserve">BMI</w:t>
-            </w:r>
-          </w:p>
-        </w:tc>
-        <w:tc>
-          <w:p>
-            <w:pPr>
-              <w:pStyle w:val="Compact"/>
-              <w:jc w:val="left"/>
-            </w:pPr>
-            <w:r>
-              <w:t xml:space="preserve">under/normal weight</w:t>
-            </w:r>
-          </w:p>
+              <w:t xml:space="preserve">0.25</w:t>
+            </w:r>
+          </w:p>
+        </w:tc>
+        <w:tc>
+          <w:p>
+            <w:pPr>
+              <w:pStyle w:val="Compact"/>
+              <w:jc w:val="left"/>
+            </w:pPr>
+            <w:r>
+              <w:t xml:space="preserve">1.28 (0.95-1.70)</w:t>
+            </w:r>
+          </w:p>
+        </w:tc>
+        <w:tc>
+          <w:p>
+            <w:pPr>
+              <w:pStyle w:val="Compact"/>
+              <w:jc w:val="left"/>
+            </w:pPr>
+            <w:r>
+              <w:t xml:space="preserve">0.09</w:t>
+            </w:r>
+          </w:p>
+        </w:tc>
+      </w:tr>
+      <w:tr>
+        <w:tc>
+          <w:p/>
+        </w:tc>
+        <w:tc>
+          <w:p>
+            <w:pPr>
+              <w:pStyle w:val="Compact"/>
+              <w:jc w:val="left"/>
+            </w:pPr>
+            <w:r>
+              <w:t xml:space="preserve">Liver disease</w:t>
+            </w:r>
+          </w:p>
+        </w:tc>
+        <w:tc>
+          <w:p/>
         </w:tc>
         <w:tc>
           <w:p>
@@ -10372,6 +12141,222 @@
               <w:jc w:val="right"/>
             </w:pPr>
             <w:r>
+              <w:t xml:space="preserve">0.42</w:t>
+            </w:r>
+          </w:p>
+        </w:tc>
+        <w:tc>
+          <w:p>
+            <w:pPr>
+              <w:pStyle w:val="Compact"/>
+              <w:jc w:val="left"/>
+            </w:pPr>
+            <w:r>
+              <w:t xml:space="preserve">1.53 (1.33-1.74)</w:t>
+            </w:r>
+          </w:p>
+        </w:tc>
+        <w:tc>
+          <w:p>
+            <w:pPr>
+              <w:pStyle w:val="Compact"/>
+              <w:jc w:val="left"/>
+            </w:pPr>
+            <w:r>
+              <w:t xml:space="preserve">&lt;0.01</w:t>
+            </w:r>
+          </w:p>
+        </w:tc>
+      </w:tr>
+      <w:tr>
+        <w:tc>
+          <w:p/>
+        </w:tc>
+        <w:tc>
+          <w:p>
+            <w:pPr>
+              <w:pStyle w:val="Compact"/>
+              <w:jc w:val="left"/>
+            </w:pPr>
+            <w:r>
+              <w:t xml:space="preserve">Pancreatiinsufficiency</w:t>
+            </w:r>
+          </w:p>
+        </w:tc>
+        <w:tc>
+          <w:p/>
+        </w:tc>
+        <w:tc>
+          <w:p>
+            <w:pPr>
+              <w:pStyle w:val="Compact"/>
+              <w:jc w:val="right"/>
+            </w:pPr>
+            <w:r>
+              <w:t xml:space="preserve">0.47</w:t>
+            </w:r>
+          </w:p>
+        </w:tc>
+        <w:tc>
+          <w:p>
+            <w:pPr>
+              <w:pStyle w:val="Compact"/>
+              <w:jc w:val="left"/>
+            </w:pPr>
+            <w:r>
+              <w:t xml:space="preserve">1.60 (0.88-2.68)</w:t>
+            </w:r>
+          </w:p>
+        </w:tc>
+        <w:tc>
+          <w:p>
+            <w:pPr>
+              <w:pStyle w:val="Compact"/>
+              <w:jc w:val="left"/>
+            </w:pPr>
+            <w:r>
+              <w:t xml:space="preserve">0.09</w:t>
+            </w:r>
+          </w:p>
+        </w:tc>
+      </w:tr>
+      <w:tr>
+        <w:tc>
+          <w:p/>
+        </w:tc>
+        <w:tc>
+          <w:p>
+            <w:pPr>
+              <w:pStyle w:val="Compact"/>
+              <w:jc w:val="left"/>
+            </w:pPr>
+            <w:r>
+              <w:t xml:space="preserve">Psoriasis</w:t>
+            </w:r>
+          </w:p>
+        </w:tc>
+        <w:tc>
+          <w:p/>
+        </w:tc>
+        <w:tc>
+          <w:p>
+            <w:pPr>
+              <w:pStyle w:val="Compact"/>
+              <w:jc w:val="right"/>
+            </w:pPr>
+            <w:r>
+              <w:t xml:space="preserve">0.51</w:t>
+            </w:r>
+          </w:p>
+        </w:tc>
+        <w:tc>
+          <w:p>
+            <w:pPr>
+              <w:pStyle w:val="Compact"/>
+              <w:jc w:val="left"/>
+            </w:pPr>
+            <w:r>
+              <w:t xml:space="preserve">1.66 (1.20-2.24)</w:t>
+            </w:r>
+          </w:p>
+        </w:tc>
+        <w:tc>
+          <w:p>
+            <w:pPr>
+              <w:pStyle w:val="Compact"/>
+              <w:jc w:val="left"/>
+            </w:pPr>
+            <w:r>
+              <w:t xml:space="preserve">&lt;0.01</w:t>
+            </w:r>
+          </w:p>
+        </w:tc>
+      </w:tr>
+      <w:tr>
+        <w:tc>
+          <w:p/>
+        </w:tc>
+        <w:tc>
+          <w:p>
+            <w:pPr>
+              <w:pStyle w:val="Compact"/>
+              <w:jc w:val="left"/>
+            </w:pPr>
+            <w:r>
+              <w:t xml:space="preserve">Rheumatidisease</w:t>
+            </w:r>
+          </w:p>
+        </w:tc>
+        <w:tc>
+          <w:p/>
+        </w:tc>
+        <w:tc>
+          <w:p>
+            <w:pPr>
+              <w:pStyle w:val="Compact"/>
+              <w:jc w:val="right"/>
+            </w:pPr>
+            <w:r>
+              <w:t xml:space="preserve">0.34</w:t>
+            </w:r>
+          </w:p>
+        </w:tc>
+        <w:tc>
+          <w:p>
+            <w:pPr>
+              <w:pStyle w:val="Compact"/>
+              <w:jc w:val="left"/>
+            </w:pPr>
+            <w:r>
+              <w:t xml:space="preserve">1.40 (1.17-1.66)</w:t>
+            </w:r>
+          </w:p>
+        </w:tc>
+        <w:tc>
+          <w:p>
+            <w:pPr>
+              <w:pStyle w:val="Compact"/>
+              <w:jc w:val="left"/>
+            </w:pPr>
+            <w:r>
+              <w:t xml:space="preserve">&lt;0.01</w:t>
+            </w:r>
+          </w:p>
+        </w:tc>
+      </w:tr>
+      <w:tr>
+        <w:tc>
+          <w:p/>
+        </w:tc>
+        <w:tc>
+          <w:p>
+            <w:pPr>
+              <w:pStyle w:val="Compact"/>
+              <w:jc w:val="left"/>
+            </w:pPr>
+            <w:r>
+              <w:t xml:space="preserve">Sex</w:t>
+            </w:r>
+          </w:p>
+        </w:tc>
+        <w:tc>
+          <w:p>
+            <w:pPr>
+              <w:pStyle w:val="Compact"/>
+              <w:jc w:val="left"/>
+            </w:pPr>
+            <w:r>
+              <w:t xml:space="preserve">Female</w:t>
+            </w:r>
+          </w:p>
+        </w:tc>
+        <w:tc>
+          <w:p>
+            <w:pPr>
+              <w:pStyle w:val="Compact"/>
+              <w:jc w:val="right"/>
+            </w:pPr>
+            <w:r>
               <w:t xml:space="preserve">0.00</w:t>
             </w:r>
           </w:p>
@@ -10405,7 +12390,7 @@
               <w:jc w:val="left"/>
             </w:pPr>
             <w:r>
-              <w:t xml:space="preserve">overweight</w:t>
+              <w:t xml:space="preserve">Male</w:t>
             </w:r>
           </w:p>
         </w:tc>
@@ -10416,434 +12401,18 @@
               <w:jc w:val="right"/>
             </w:pPr>
             <w:r>
-              <w:t xml:space="preserve">0.38</w:t>
-            </w:r>
-          </w:p>
-        </w:tc>
-        <w:tc>
-          <w:p>
-            <w:pPr>
-              <w:pStyle w:val="Compact"/>
-              <w:jc w:val="left"/>
-            </w:pPr>
-            <w:r>
-              <w:t xml:space="preserve">1.46 (1.32-1.61)</w:t>
-            </w:r>
-          </w:p>
-        </w:tc>
-        <w:tc>
-          <w:p>
-            <w:pPr>
-              <w:pStyle w:val="Compact"/>
-              <w:jc w:val="left"/>
-            </w:pPr>
-            <w:r>
-              <w:t xml:space="preserve">&lt;0.01</w:t>
-            </w:r>
-          </w:p>
-        </w:tc>
-      </w:tr>
-      <w:tr>
-        <w:tc>
-          <w:p/>
-        </w:tc>
-        <w:tc>
-          <w:p/>
-        </w:tc>
-        <w:tc>
-          <w:p>
-            <w:pPr>
-              <w:pStyle w:val="Compact"/>
-              <w:jc w:val="left"/>
-            </w:pPr>
-            <w:r>
-              <w:t xml:space="preserve">class I obesity</w:t>
-            </w:r>
-          </w:p>
-        </w:tc>
-        <w:tc>
-          <w:p>
-            <w:pPr>
-              <w:pStyle w:val="Compact"/>
-              <w:jc w:val="right"/>
-            </w:pPr>
-            <w:r>
-              <w:t xml:space="preserve">0.76</w:t>
-            </w:r>
-          </w:p>
-        </w:tc>
-        <w:tc>
-          <w:p>
-            <w:pPr>
-              <w:pStyle w:val="Compact"/>
-              <w:jc w:val="left"/>
-            </w:pPr>
-            <w:r>
-              <w:t xml:space="preserve">2.13 (1.91-2.38)</w:t>
-            </w:r>
-          </w:p>
-        </w:tc>
-        <w:tc>
-          <w:p>
-            <w:pPr>
-              <w:pStyle w:val="Compact"/>
-              <w:jc w:val="left"/>
-            </w:pPr>
-            <w:r>
-              <w:t xml:space="preserve">&lt;0.01</w:t>
-            </w:r>
-          </w:p>
-        </w:tc>
-      </w:tr>
-      <w:tr>
-        <w:tc>
-          <w:p/>
-        </w:tc>
-        <w:tc>
-          <w:p/>
-        </w:tc>
-        <w:tc>
-          <w:p>
-            <w:pPr>
-              <w:pStyle w:val="Compact"/>
-              <w:jc w:val="left"/>
-            </w:pPr>
-            <w:r>
-              <w:t xml:space="preserve">class II-III obesity</w:t>
-            </w:r>
-          </w:p>
-        </w:tc>
-        <w:tc>
-          <w:p>
-            <w:pPr>
-              <w:pStyle w:val="Compact"/>
-              <w:jc w:val="right"/>
-            </w:pPr>
-            <w:r>
-              <w:t xml:space="preserve">1.25</w:t>
-            </w:r>
-          </w:p>
-        </w:tc>
-        <w:tc>
-          <w:p>
-            <w:pPr>
-              <w:pStyle w:val="Compact"/>
-              <w:jc w:val="left"/>
-            </w:pPr>
-            <w:r>
-              <w:t xml:space="preserve">3.48 (3.03-3.98)</w:t>
-            </w:r>
-          </w:p>
-        </w:tc>
-        <w:tc>
-          <w:p>
-            <w:pPr>
-              <w:pStyle w:val="Compact"/>
-              <w:jc w:val="left"/>
-            </w:pPr>
-            <w:r>
-              <w:t xml:space="preserve">&lt;0.01</w:t>
-            </w:r>
-          </w:p>
-        </w:tc>
-      </w:tr>
-      <w:tr>
-        <w:tc>
-          <w:p/>
-        </w:tc>
-        <w:tc>
-          <w:p>
-            <w:pPr>
-              <w:pStyle w:val="Compact"/>
-              <w:jc w:val="left"/>
-            </w:pPr>
-            <w:r>
-              <w:t xml:space="preserve">Diagnosis</w:t>
-            </w:r>
-          </w:p>
-        </w:tc>
-        <w:tc>
-          <w:p>
-            <w:pPr>
-              <w:pStyle w:val="Compact"/>
-              <w:jc w:val="left"/>
-            </w:pPr>
-            <w:r>
-              <w:t xml:space="preserve">Primary osteoarthritis</w:t>
-            </w:r>
-          </w:p>
-        </w:tc>
-        <w:tc>
-          <w:p>
-            <w:pPr>
-              <w:pStyle w:val="Compact"/>
-              <w:jc w:val="right"/>
-            </w:pPr>
-            <w:r>
-              <w:t xml:space="preserve">0.00</w:t>
-            </w:r>
-          </w:p>
-        </w:tc>
-        <w:tc>
-          <w:p>
-            <w:pPr>
-              <w:pStyle w:val="Compact"/>
-              <w:jc w:val="left"/>
-            </w:pPr>
-            <w:r>
-              <w:t xml:space="preserve">(baseline)</w:t>
-            </w:r>
-          </w:p>
-        </w:tc>
-        <w:tc>
-          <w:p/>
-        </w:tc>
-      </w:tr>
-      <w:tr>
-        <w:tc>
-          <w:p/>
-        </w:tc>
-        <w:tc>
-          <w:p/>
-        </w:tc>
-        <w:tc>
-          <w:p>
-            <w:pPr>
-              <w:pStyle w:val="Compact"/>
-              <w:jc w:val="left"/>
-            </w:pPr>
-            <w:r>
-              <w:t xml:space="preserve">Sequelae after childhood hip disease</w:t>
-            </w:r>
-          </w:p>
-        </w:tc>
-        <w:tc>
-          <w:p>
-            <w:pPr>
-              <w:pStyle w:val="Compact"/>
-              <w:jc w:val="right"/>
-            </w:pPr>
-            <w:r>
-              <w:t xml:space="preserve">-0.03</w:t>
-            </w:r>
-          </w:p>
-        </w:tc>
-        <w:tc>
-          <w:p>
-            <w:pPr>
-              <w:pStyle w:val="Compact"/>
-              <w:jc w:val="left"/>
-            </w:pPr>
-            <w:r>
-              <w:t xml:space="preserve">0.97 (0.73-1.27)</w:t>
-            </w:r>
-          </w:p>
-        </w:tc>
-        <w:tc>
-          <w:p>
-            <w:pPr>
-              <w:pStyle w:val="Compact"/>
-              <w:jc w:val="left"/>
-            </w:pPr>
-            <w:r>
-              <w:t xml:space="preserve">0.83</w:t>
-            </w:r>
-          </w:p>
-        </w:tc>
-      </w:tr>
-      <w:tr>
-        <w:tc>
-          <w:p/>
-        </w:tc>
-        <w:tc>
-          <w:p/>
-        </w:tc>
-        <w:tc>
-          <w:p>
-            <w:pPr>
-              <w:pStyle w:val="Compact"/>
-              <w:jc w:val="left"/>
-            </w:pPr>
-            <w:r>
-              <w:t xml:space="preserve">Avascular necrosis of the femoral head (AVN)</w:t>
-            </w:r>
-          </w:p>
-        </w:tc>
-        <w:tc>
-          <w:p>
-            <w:pPr>
-              <w:pStyle w:val="Compact"/>
-              <w:jc w:val="right"/>
-            </w:pPr>
-            <w:r>
-              <w:t xml:space="preserve">0.61</w:t>
-            </w:r>
-          </w:p>
-        </w:tc>
-        <w:tc>
-          <w:p>
-            <w:pPr>
-              <w:pStyle w:val="Compact"/>
-              <w:jc w:val="left"/>
-            </w:pPr>
-            <w:r>
-              <w:t xml:space="preserve">1.84 (1.48-2.27)</w:t>
-            </w:r>
-          </w:p>
-        </w:tc>
-        <w:tc>
-          <w:p>
-            <w:pPr>
-              <w:pStyle w:val="Compact"/>
-              <w:jc w:val="left"/>
-            </w:pPr>
-            <w:r>
-              <w:t xml:space="preserve">&lt;0.01</w:t>
-            </w:r>
-          </w:p>
-        </w:tc>
-      </w:tr>
-      <w:tr>
-        <w:tc>
-          <w:p/>
-        </w:tc>
-        <w:tc>
-          <w:p/>
-        </w:tc>
-        <w:tc>
-          <w:p>
-            <w:pPr>
-              <w:pStyle w:val="Compact"/>
-              <w:jc w:val="left"/>
-            </w:pPr>
-            <w:r>
-              <w:t xml:space="preserve">Secondary osteoarthritis</w:t>
-            </w:r>
-          </w:p>
-        </w:tc>
-        <w:tc>
-          <w:p>
-            <w:pPr>
-              <w:pStyle w:val="Compact"/>
-              <w:jc w:val="right"/>
-            </w:pPr>
-            <w:r>
-              <w:t xml:space="preserve">0.68</w:t>
-            </w:r>
-          </w:p>
-        </w:tc>
-        <w:tc>
-          <w:p>
-            <w:pPr>
-              <w:pStyle w:val="Compact"/>
-              <w:jc w:val="left"/>
-            </w:pPr>
-            <w:r>
-              <w:t xml:space="preserve">1.97 (1.72-2.25)</w:t>
-            </w:r>
-          </w:p>
-        </w:tc>
-        <w:tc>
-          <w:p>
-            <w:pPr>
-              <w:pStyle w:val="Compact"/>
-              <w:jc w:val="left"/>
-            </w:pPr>
-            <w:r>
-              <w:t xml:space="preserve">&lt;0.01</w:t>
-            </w:r>
-          </w:p>
-        </w:tc>
-      </w:tr>
-      <w:tr>
-        <w:tc>
-          <w:p/>
-        </w:tc>
-        <w:tc>
-          <w:p/>
-        </w:tc>
-        <w:tc>
-          <w:p>
-            <w:pPr>
-              <w:pStyle w:val="Compact"/>
-              <w:jc w:val="left"/>
-            </w:pPr>
-            <w:r>
-              <w:t xml:space="preserve">Inflammatory joint disease</w:t>
-            </w:r>
-          </w:p>
-        </w:tc>
-        <w:tc>
-          <w:p>
-            <w:pPr>
-              <w:pStyle w:val="Compact"/>
-              <w:jc w:val="right"/>
-            </w:pPr>
-            <w:r>
-              <w:t xml:space="preserve">0.97</w:t>
-            </w:r>
-          </w:p>
-        </w:tc>
-        <w:tc>
-          <w:p>
-            <w:pPr>
-              <w:pStyle w:val="Compact"/>
-              <w:jc w:val="left"/>
-            </w:pPr>
-            <w:r>
-              <w:t xml:space="preserve">2.63 (2.09-3.27)</w:t>
-            </w:r>
-          </w:p>
-        </w:tc>
-        <w:tc>
-          <w:p>
-            <w:pPr>
-              <w:pStyle w:val="Compact"/>
-              <w:jc w:val="left"/>
-            </w:pPr>
-            <w:r>
-              <w:t xml:space="preserve">&lt;0.01</w:t>
-            </w:r>
-          </w:p>
-        </w:tc>
-      </w:tr>
-      <w:tr>
-        <w:tc>
-          <w:p/>
-        </w:tc>
-        <w:tc>
-          <w:p>
-            <w:pPr>
-              <w:pStyle w:val="Compact"/>
-              <w:jc w:val="left"/>
-            </w:pPr>
-            <w:r>
-              <w:t xml:space="preserve">Psoriasis</w:t>
-            </w:r>
-          </w:p>
-        </w:tc>
-        <w:tc>
-          <w:p/>
-        </w:tc>
-        <w:tc>
-          <w:p>
-            <w:pPr>
-              <w:pStyle w:val="Compact"/>
-              <w:jc w:val="right"/>
-            </w:pPr>
-            <w:r>
-              <w:t xml:space="preserve">0.57</w:t>
-            </w:r>
-          </w:p>
-        </w:tc>
-        <w:tc>
-          <w:p>
-            <w:pPr>
-              <w:pStyle w:val="Compact"/>
-              <w:jc w:val="left"/>
-            </w:pPr>
-            <w:r>
-              <w:t xml:space="preserve">1.77 (1.28-2.38)</w:t>
+              <w:t xml:space="preserve">0.40</w:t>
+            </w:r>
+          </w:p>
+        </w:tc>
+        <w:tc>
+          <w:p>
+            <w:pPr>
+              <w:pStyle w:val="Compact"/>
+              <w:jc w:val="left"/>
+            </w:pPr>
+            <w:r>
+              <w:t xml:space="preserve">1.49 (1.37-1.61)</w:t>
             </w:r>
           </w:p>
         </w:tc>

</xml_diff>

<commit_message>
with comments from NPH
</commit_message>
<xml_diff>
--- a/reports/article.docx
+++ b/reports/article.docx
@@ -299,7 +299,7 @@
         <w:pStyle w:val="Datum"/>
       </w:pPr>
       <w:r>
-        <w:t xml:space="preserve">2021-06-29</w:t>
+        <w:t xml:space="preserve">2021-06-30</w:t>
       </w:r>
     </w:p>
     <w:p>
@@ -406,7 +406,7 @@
         <w:pStyle w:val="Compact"/>
       </w:pPr>
       <w:r>
-        <w:t xml:space="preserve">IT: Statistician, MSc, PhD,</w:t>
+        <w:t xml:space="preserve">ITA: Statistician, MSc, PhD,</w:t>
       </w:r>
       <w:r>
         <w:t xml:space="preserve"> </w:t>
@@ -571,7 +571,7 @@
         <w:t xml:space="preserve"> </w:t>
       </w:r>
       <w:r>
-        <w:t xml:space="preserve">3,583</w:t>
+        <w:t xml:space="preserve">XXX</w:t>
       </w:r>
     </w:p>
     <w:bookmarkStart w:id="26" w:name="page-break"/>
@@ -608,7 +608,7 @@
         <w:t xml:space="preserve"> </w:t>
       </w:r>
       <w:r>
-        <w:t xml:space="preserve">We developed a parsimonious prediction model for prosthesis joint infection (PJI) within 90 days after total hip arthroplasty (THA).</w:t>
+        <w:t xml:space="preserve">To develop a parsimonious risk prediction model for periprosthetic joint infection (PJI) within 90 days after total hip arthroplasty (THA).</w:t>
       </w:r>
     </w:p>
     <w:p>
@@ -626,7 +626,7 @@
         <w:t xml:space="preserve"> </w:t>
       </w:r>
       <w:r>
-        <w:t xml:space="preserve">Logistic LASSO regression with bootstrap ranking applied to prospectively collected patient data from multiple linked national registers.</w:t>
+        <w:t xml:space="preserve">Cohort study.</w:t>
       </w:r>
     </w:p>
     <w:p>
@@ -644,7 +644,7 @@
         <w:t xml:space="preserve"> </w:t>
       </w:r>
       <w:r>
-        <w:t xml:space="preserve">Model derivation and internal (external) validation for all hospitals performing THA in Sweden (Denmark).</w:t>
+        <w:t xml:space="preserve">Register data from Sweden for model derivation and (from Denmark for external) validation.</w:t>
       </w:r>
     </w:p>
     <w:p>
@@ -662,7 +662,7 @@
         <w:t xml:space="preserve"> </w:t>
       </w:r>
       <w:r>
-        <w:t xml:space="preserve">88,830 patients from the Swedish Hip Arthroplasty Register with elective THA 2008-2015, and 18,854 patients from the Danish Hip Arthroplasty Register with THA 2016–September 2018.</w:t>
+        <w:t xml:space="preserve">88,830 patients from the Swedish Hip Arthroplasty Register, and 18,854 patients from the Danish Hip Arthroplasty Register operated with elective THA.</w:t>
       </w:r>
     </w:p>
     <w:p>
@@ -680,7 +680,7 @@
         <w:t xml:space="preserve"> </w:t>
       </w:r>
       <w:r>
-        <w:t xml:space="preserve">PJI as identified either as reason for re-operation, or as recorded by ICD-10 or NOMESCO codes at later hospital visits.</w:t>
+        <w:t xml:space="preserve">Logistic LASSO regression with bootstrap ranking was used to develop a risk prediction model for PJI within 90 days based on the Swedish cohort, followed by external validation on the Danish cohort.</w:t>
       </w:r>
     </w:p>
     <w:p>
@@ -698,7 +698,7 @@
         <w:t xml:space="preserve"> </w:t>
       </w:r>
       <w:r>
-        <w:t xml:space="preserve">Incidence of PJI was 2.45 % in Sweden and 2.17 % in Denmark. A model with the the underlying diagnosis for THA, body mass index (BMI), American Society for Anesthesiologists (ASA) class, sex, age, and the presence of arrhythmia, central nervous system (CNS) disease, fluid electrolyte disorders, liver disease or lung and airways disease, had an AUC = 0.68 (95 % CI: 0.66 to 0.69) in Sweden, and 0.66 (95 % CI: 0.64 to 0.69) in Denmark. This was superior to traditional models based on ASA class, Charlson, Elixhauser, or the Rx Risk V comorbidity indices. Internal calibration was good for predicted probabilities up to 10 %.</w:t>
+        <w:t xml:space="preserve">Incidence of PJI was 2.45 % in Sweden and 2.17 % in Denmark. A model with the the underlying diagnosis for THA, body mass index (BMI), American Society for Anesthesiologists (ASA) class, sex, age, and the presence of five defined comorbidities had an area under the curve (AUC) of 0.68 (95 % CI: 0.66 to 0.69) in Sweden and 0.66 (95 % CI: 0.64 to 0.69) in Denmark. This was superior to traditional models based on ASA class, Charlson, Elixhauser, or the Rx Risk V comorbidity indices. Internal calibration was good for predicted probabilities up to 10 %.</w:t>
       </w:r>
     </w:p>
     <w:p>
@@ -716,7 +716,7 @@
         <w:t xml:space="preserve"> </w:t>
       </w:r>
       <w:r>
-        <w:t xml:space="preserve">Our model, based on easily accessible data available before THA, had superior discriminatory ability compared to ASA class alone or more complex comorbidity indices. It had good calibration and was externally validated in Denmark. We provide a web-based calculator (</w:t>
+        <w:t xml:space="preserve">A new PJI prediction model based on easily accessible data available before THA, has been developed and externally validated. The model had superior discriminatory ability compared to ASA class alone or more complex comorbidity indices and had good calibration. We provide a web-based calculator (</w:t>
       </w:r>
       <w:hyperlink r:id="rId27">
         <w:r>
@@ -727,7 +727,7 @@
         </w:r>
       </w:hyperlink>
       <w:r>
-        <w:t xml:space="preserve">) to enable shared decision making by patients and surgeons.</w:t>
+        <w:t xml:space="preserve">) to facilitate shared decision making by patients and surgeons.</w:t>
       </w:r>
     </w:p>
     <w:bookmarkStart w:id="28" w:name="page-break-1"/>
@@ -780,19 +780,7 @@
         <w:pStyle w:val="Compact"/>
       </w:pPr>
       <w:r>
-        <w:t xml:space="preserve">Attempts have been made to develop individualized risk prediction models for clinical usage in the US and Australia.</w:t>
-      </w:r>
-    </w:p>
-    <w:p>
-      <w:pPr>
-        <w:numPr>
-          <w:ilvl w:val="0"/>
-          <w:numId w:val="1003"/>
-        </w:numPr>
-        <w:pStyle w:val="Compact"/>
-      </w:pPr>
-      <w:r>
-        <w:t xml:space="preserve">None of those models have gained general acceptance due to limited samples, low discriminating ability, sub-optimal calibration or absence of external model validation.</w:t>
+        <w:t xml:space="preserve">Attempts have been made to develop individualized risk prediction models for clinical usage in the US and Australia but none of those models has gained general acceptance due to limited samples, low discriminating ability, sub-optimal calibration or absence of external model validation.</w:t>
       </w:r>
     </w:p>
     <w:bookmarkEnd w:id="30"/>
@@ -814,7 +802,7 @@
         <w:pStyle w:val="Compact"/>
       </w:pPr>
       <w:r>
-        <w:t xml:space="preserve">Our model, based on easily accessible data available before THA, had superior discriminatory ability compared to more complex comorbidity indices.</w:t>
+        <w:t xml:space="preserve">Our prediction model was derived on a Swedish cohort and externally validated on a Danish cohort</w:t>
       </w:r>
     </w:p>
     <w:p>
@@ -826,7 +814,31 @@
         <w:pStyle w:val="Compact"/>
       </w:pPr>
       <w:r>
-        <w:t xml:space="preserve">Our model had good calibration, was externally validated in Denmark, and can be used in clinical practice by a simple web calculator (</w:t>
+        <w:t xml:space="preserve">Our model is based on easily accessible data that are available before THA</w:t>
+      </w:r>
+    </w:p>
+    <w:p>
+      <w:pPr>
+        <w:numPr>
+          <w:ilvl w:val="0"/>
+          <w:numId w:val="1004"/>
+        </w:numPr>
+        <w:pStyle w:val="Compact"/>
+      </w:pPr>
+      <w:r>
+        <w:t xml:space="preserve">Compared to more complex comorbidity indices or to ASA class, our model had superior discriminatory ability and good calibration</w:t>
+      </w:r>
+    </w:p>
+    <w:p>
+      <w:pPr>
+        <w:numPr>
+          <w:ilvl w:val="0"/>
+          <w:numId w:val="1004"/>
+        </w:numPr>
+        <w:pStyle w:val="Compact"/>
+      </w:pPr>
+      <w:r>
+        <w:t xml:space="preserve">We provide a simple web calculator for easy use in clinical practice (</w:t>
       </w:r>
       <w:hyperlink r:id="rId27">
         <w:r>
@@ -982,7 +994,7 @@
         <w:t xml:space="preserve"> </w:t>
       </w:r>
       <w:r>
-        <w:t xml:space="preserve">The diagnosis underlying the index THA procedure (categorized into primary osteoarthritis, secondary osteoarthritis, sequelae after childhood hip disease, avascular necrosis of the femoral head [AVN] and inflammatory joint disease), type of THA fixation (cemented or uncemented stem and cup respectively), age at index surgery, sex, BMI prior to surgery, ASA class at the time of surgery, type of hospital, and year of surgery, were obtained from the SHAR. Data on comorbidities recognized during one year prior to index surgery, were obtained from the National Patient Register (NPR) where diagnoses based on in- and outpatient episodes in all private and public hospitals are coded according to ICD-10 together with admission and discharge dates. Data on marital status and the educational level of patients was obtained from the longitudinal integration database for health insurance and labour market studies (LISA) from Statistics Sweden. The SHAR has completeness of 96-98 % and 100 % coverage (82 hospitals in 2020),</w:t>
+        <w:t xml:space="preserve">The diagnosis underlying the index THA procedure (categorized into primary osteoarthritis, secondary osteoarthritis, sequelae after childhood hip disease, avascular necrosis of the femoral head [AVN] and inflammatory joint disease), type of THA fixation (cemented or uncemented stem and cup respectively), age at index surgery, sex, BMI prior to surgery, ASA class at the time of surgery, type of hospital, and year of surgery, were obtained from the SHAR. Data on comorbidities recognized during one year prior to index surgery, were obtained from the National Patient Register (NPR) where diagnoses based on in- and outpatient episodes in all private and public hospitals are coded according to ICD-10 together with admission and discharge dates. Data on marital status and the educational level of patients were obtained from the longitudinal integration database for health insurance and labour market studies (LISA) from Statistics Sweden. The SHAR has completeness of 96-98 % and 100 % coverage (82 hospitals in 2020),</w:t>
       </w:r>
       <w:r>
         <w:t xml:space="preserve">[25]</w:t>
@@ -9125,7 +9137,7 @@
               <w:jc w:val="left"/>
             </w:pPr>
             <w:r>
-              <w:t xml:space="preserve">Avascular necrosis of the femoral head ((AVN))</w:t>
+              <w:t xml:space="preserve">Avascular necrosis of the femoral head (AVN)</w:t>
             </w:r>
           </w:p>
         </w:tc>
@@ -9544,7 +9556,36 @@
         <w:t xml:space="preserve"> </w:t>
       </w:r>
       <w:r>
-        <w:t xml:space="preserve">left panel). The univariable model with the Charlson comorbidity index had the lowest AUC and Nagelkerke’s $R^2 = $ 0.73, and compared to this model, the fraction of new information for the reduced model was 84 % (Tab.</w:t>
+        <w:t xml:space="preserve">left panel). The univariable model with the Charlson comorbidity index had the lowest AUC and Nagelkerke’s</w:t>
+      </w:r>
+      <w:r>
+        <w:t xml:space="preserve"> </w:t>
+      </w:r>
+      <m:oMath>
+        <m:sSup>
+          <m:e>
+            <m:r>
+              <m:t>R</m:t>
+            </m:r>
+          </m:e>
+          <m:sup>
+            <m:r>
+              <m:t>2</m:t>
+            </m:r>
+          </m:sup>
+        </m:sSup>
+        <m:r>
+          <m:rPr>
+            <m:sty m:val="p"/>
+          </m:rPr>
+          <m:t>=</m:t>
+        </m:r>
+      </m:oMath>
+      <w:r>
+        <w:t xml:space="preserve"> </w:t>
+      </w:r>
+      <w:r>
+        <w:t xml:space="preserve">0.73, and compared to this model, the fraction of new information for the reduced model was 84 % (Tab.</w:t>
       </w:r>
       <w:r>
         <w:t xml:space="preserve"> </w:t>
@@ -10393,7 +10434,7 @@
         <w:t xml:space="preserve"> </w:t>
       </w:r>
       <w:r>
-        <w:t xml:space="preserve">The RxRisk V index is a weighted index, which is difficult to compare without further analysis. Prescription patterns might differ by indications based on different national guidelines, different subsidization, and different medications sold over-the-counter. Also, the Danish, but not the Swedish, national prescription register, includes prescriptions from nursery homes and other long-term care facilities. Taken together, the similarities between the countries might be bigger than perceived by Tab.</w:t>
+        <w:t xml:space="preserve">The RxRisk V index is a weighted index, which is difficult to compare without further analysis. Prescription patterns might differ by indications based on different national guidelines, different subsidization, and different medications sold over-the-counter. Also, the Danish, but not the Swedish, national prescription register, includes prescriptions from nursery homes and other long-term care facilities. Taken together, the similarities between the countries might be more pronounced than indicated by Tab.</w:t>
       </w:r>
       <w:r>
         <w:t xml:space="preserve"> </w:t>
@@ -10410,7 +10451,7 @@
         <w:pStyle w:val="Brdtext"/>
       </w:pPr>
       <w:r>
-        <w:t xml:space="preserve">However, the difference in mode of fixation, with a dominance of cemented components in Sweden, is real, and has been described elsewhere.</w:t>
+        <w:t xml:space="preserve">However, the difference in the mode of THA fixation, with a dominance of cemented components in Sweden and much more widespread usage of uncemented components in Denmark is tangible and has been described elsewhere.</w:t>
       </w:r>
       <w:r>
         <w:t xml:space="preserve">[44]</w:t>
@@ -11258,7 +11299,7 @@
         <w:pStyle w:val="FirstParagraph"/>
       </w:pPr>
       <w:r>
-        <w:t xml:space="preserve">NPH initiated the study. OR managed the ethical review board application in Sweden and ABP in Denmark. EB developed the statistical model. IT and UH performed the external validation. NPH and EB drafted, and all authors edited and finalized the manuscript.</w:t>
+        <w:t xml:space="preserve">NPH initiated the study. OR managed the ethical review board application in Sweden and ABP in Denmark. EB developed the statistical model. UH and ITA performed the external validation. NPH and EB drafted, and all authors edited and finalized the manuscript.</w:t>
       </w:r>
     </w:p>
     <w:bookmarkEnd w:id="57"/>

</xml_diff>

<commit_message>
manual changes made to Word files before submission
</commit_message>
<xml_diff>
--- a/reports/article.docx
+++ b/reports/article.docx
@@ -547,7 +547,7 @@
       </w:r>
     </w:p>
     <w:bookmarkEnd w:id="25"/>
-    <w:bookmarkStart w:id="31" w:name="patients-and-methods"/>
+    <w:bookmarkStart w:id="32" w:name="patients-and-methods"/>
     <w:p>
       <w:pPr>
         <w:pStyle w:val="Rubrik1"/>
@@ -844,7 +844,7 @@
       </w:r>
     </w:p>
     <w:bookmarkEnd w:id="28"/>
-    <w:bookmarkStart w:id="29" w:name="statistical-tools"/>
+    <w:bookmarkStart w:id="30" w:name="statistical-tools"/>
     <w:p>
       <w:pPr>
         <w:pStyle w:val="Rubrik2"/>
@@ -881,11 +881,22 @@
         </w:r>
       </w:hyperlink>
       <w:r>
-        <w:t xml:space="preserve">) and made all R scripts publicly available (XXXXXXXXXXXXX).</w:t>
-      </w:r>
-    </w:p>
-    <w:bookmarkEnd w:id="29"/>
-    <w:bookmarkStart w:id="30" w:name="ethical-approval"/>
+        <w:t xml:space="preserve">) and made all R scripts publicly available (</w:t>
+      </w:r>
+      <w:hyperlink r:id="rId29">
+        <w:r>
+          <w:rPr>
+            <w:rStyle w:val="Hyperlnk"/>
+          </w:rPr>
+          <w:t xml:space="preserve">https://doi.org/10.5281/zenodo.5914599</w:t>
+        </w:r>
+      </w:hyperlink>
+      <w:r>
+        <w:t xml:space="preserve">).</w:t>
+      </w:r>
+    </w:p>
+    <w:bookmarkEnd w:id="30"/>
+    <w:bookmarkStart w:id="31" w:name="ethical-approval"/>
     <w:p>
       <w:pPr>
         <w:pStyle w:val="Rubrik2"/>
@@ -902,9 +913,9 @@
         <w:t xml:space="preserve">Ethical approval for this study was obtained from the Regional Ethical Review Board in Gothenburg (360-13). The study was also approved by the Danish Data Protection Agency (journal number 2015-57-0002) and recorded at Aarhus University (journal number 2016-051-000001).</w:t>
       </w:r>
     </w:p>
-    <w:bookmarkEnd w:id="30"/>
     <w:bookmarkEnd w:id="31"/>
-    <w:bookmarkStart w:id="32" w:name="results"/>
+    <w:bookmarkEnd w:id="32"/>
+    <w:bookmarkStart w:id="33" w:name="results"/>
     <w:p>
       <w:pPr>
         <w:pStyle w:val="Rubrik1"/>
@@ -1064,8 +1075,8 @@
         <w:t xml:space="preserve">).</w:t>
       </w:r>
     </w:p>
-    <w:bookmarkEnd w:id="32"/>
-    <w:bookmarkStart w:id="38" w:name="discussion"/>
+    <w:bookmarkEnd w:id="33"/>
+    <w:bookmarkStart w:id="39" w:name="discussion"/>
     <w:p>
       <w:pPr>
         <w:pStyle w:val="Rubrik1"/>
@@ -1074,7 +1085,7 @@
         <w:t xml:space="preserve">Discussion</w:t>
       </w:r>
     </w:p>
-    <w:bookmarkStart w:id="33" w:name="principal-findings"/>
+    <w:bookmarkStart w:id="34" w:name="principal-findings"/>
     <w:p>
       <w:pPr>
         <w:pStyle w:val="Rubrik2"/>
@@ -1114,8 +1125,8 @@
         <w:t xml:space="preserve">and calibration.</w:t>
       </w:r>
     </w:p>
-    <w:bookmarkEnd w:id="33"/>
-    <w:bookmarkStart w:id="34" w:name="strengths-and-weaknesses"/>
+    <w:bookmarkEnd w:id="34"/>
+    <w:bookmarkStart w:id="35" w:name="strengths-and-weaknesses"/>
     <w:p>
       <w:pPr>
         <w:pStyle w:val="Rubrik2"/>
@@ -1180,8 +1191,8 @@
         <w:t xml:space="preserve">34</w:t>
       </w:r>
     </w:p>
-    <w:bookmarkEnd w:id="34"/>
-    <w:bookmarkStart w:id="35" w:name="X713466425220a3e5eb11c0caabc3ad784b2a9fd"/>
+    <w:bookmarkEnd w:id="35"/>
+    <w:bookmarkStart w:id="36" w:name="X713466425220a3e5eb11c0caabc3ad784b2a9fd"/>
     <w:p>
       <w:pPr>
         <w:pStyle w:val="Rubrik2"/>
@@ -1304,8 +1315,8 @@
         <w:t xml:space="preserve">are also associated with the risk of PJI after THA. However, we decided to only consider factors that are available in an out-patient setting prior to surgery and our model can thus be used as a tool for shared decision making. This is facilitated by use of the implemented web calculator which we believe is a strength of our model. Another strength is the closed form regression formula presented below which is more transparent than a black box model sometimes associated with machine learning and artificial intelligence.</w:t>
       </w:r>
     </w:p>
-    <w:bookmarkEnd w:id="35"/>
-    <w:bookmarkStart w:id="36" w:name="implications-of-the-study"/>
+    <w:bookmarkEnd w:id="36"/>
+    <w:bookmarkStart w:id="37" w:name="implications-of-the-study"/>
     <w:p>
       <w:pPr>
         <w:pStyle w:val="Rubrik2"/>
@@ -1684,8 +1695,8 @@
         <w:t xml:space="preserve">39,46,51</w:t>
       </w:r>
     </w:p>
-    <w:bookmarkEnd w:id="36"/>
-    <w:bookmarkStart w:id="37" w:name="unanswered-questions-and-future-research"/>
+    <w:bookmarkEnd w:id="37"/>
+    <w:bookmarkStart w:id="38" w:name="unanswered-questions-and-future-research"/>
     <w:p>
       <w:pPr>
         <w:pStyle w:val="Rubrik2"/>
@@ -1754,9 +1765,9 @@
         <w:t xml:space="preserve">52</w:t>
       </w:r>
     </w:p>
-    <w:bookmarkEnd w:id="37"/>
     <w:bookmarkEnd w:id="38"/>
-    <w:bookmarkStart w:id="39" w:name="conclusion"/>
+    <w:bookmarkEnd w:id="39"/>
+    <w:bookmarkStart w:id="40" w:name="conclusion"/>
     <w:p>
       <w:pPr>
         <w:pStyle w:val="Rubrik1"/>
@@ -1773,8 +1784,8 @@
         <w:t xml:space="preserve">Our results indicate that the risk of early PJI after THA can be pre-operatively assessed by a parsimonious prediction model based on patient demographics and a short list of well-defined comorbidities. We hope that this model, with its accompanying web calculator, will facilitate shared decision-making between physicians and patients in need of THA.</w:t>
       </w:r>
     </w:p>
-    <w:bookmarkEnd w:id="39"/>
-    <w:bookmarkStart w:id="41" w:name="abbreviations"/>
+    <w:bookmarkEnd w:id="40"/>
+    <w:bookmarkStart w:id="42" w:name="abbreviations"/>
     <w:p>
       <w:pPr>
         <w:pStyle w:val="Rubrik1"/>
@@ -1987,7 +1998,7 @@
         <w:t xml:space="preserve">THA: total hip arthroplasty</w:t>
       </w:r>
     </w:p>
-    <w:bookmarkStart w:id="40" w:name="page-break-2"/>
+    <w:bookmarkStart w:id="41" w:name="page-break-2"/>
     <w:p>
       <w:pPr>
         <w:pStyle w:val="Rubrik5"/>
@@ -1996,9 +2007,9 @@
         <w:t xml:space="preserve">Page break</w:t>
       </w:r>
     </w:p>
-    <w:bookmarkEnd w:id="40"/>
     <w:bookmarkEnd w:id="41"/>
-    <w:bookmarkStart w:id="42" w:name="acknowledgement"/>
+    <w:bookmarkEnd w:id="42"/>
+    <w:bookmarkStart w:id="43" w:name="acknowledgement"/>
     <w:p>
       <w:pPr>
         <w:pStyle w:val="Rubrik1"/>
@@ -2015,8 +2026,8 @@
         <w:t xml:space="preserve">We would like to thank Aurelie Mailhac, statistician at the Department of Clinical Epidemiology at Aarhus University, for help with the external validation.</w:t>
       </w:r>
     </w:p>
-    <w:bookmarkEnd w:id="42"/>
-    <w:bookmarkStart w:id="44" w:name="data-sharing"/>
+    <w:bookmarkEnd w:id="43"/>
+    <w:bookmarkStart w:id="45" w:name="data-sharing"/>
     <w:p>
       <w:pPr>
         <w:pStyle w:val="Rubrik1"/>
@@ -2032,7 +2043,7 @@
       <w:r>
         <w:t xml:space="preserve">Access to the model derivation cohort is granted after permission from the Västra Götaland Region, as the central personal data controller agency for the SHAR, in accordance with the European General Data Protection Regulation (GDPR), as well as Swedish laws and regulations (</w:t>
       </w:r>
-      <w:hyperlink r:id="rId43">
+      <w:hyperlink r:id="rId44">
         <w:r>
           <w:rPr>
             <w:rStyle w:val="Hyperlnk"/>
@@ -2044,8 +2055,8 @@
         <w:t xml:space="preserve">).</w:t>
       </w:r>
     </w:p>
-    <w:bookmarkEnd w:id="44"/>
-    <w:bookmarkStart w:id="45" w:name="funding"/>
+    <w:bookmarkEnd w:id="45"/>
+    <w:bookmarkStart w:id="46" w:name="funding"/>
     <w:p>
       <w:pPr>
         <w:pStyle w:val="Rubrik1"/>
@@ -2062,8 +2073,8 @@
         <w:t xml:space="preserve">None</w:t>
       </w:r>
     </w:p>
-    <w:bookmarkEnd w:id="45"/>
-    <w:bookmarkStart w:id="47" w:name="conflict-of-interest"/>
+    <w:bookmarkEnd w:id="46"/>
+    <w:bookmarkStart w:id="48" w:name="conflict-of-interest"/>
     <w:p>
       <w:pPr>
         <w:pStyle w:val="Rubrik1"/>
@@ -2082,7 +2093,7 @@
       <w:r>
         <w:t xml:space="preserve"> </w:t>
       </w:r>
-      <w:hyperlink r:id="rId46">
+      <w:hyperlink r:id="rId47">
         <w:r>
           <w:rPr>
             <w:rStyle w:val="Hyperlnk"/>
@@ -2097,8 +2108,8 @@
         <w:t xml:space="preserve">and declare: no support from any organisation for the submitted work; OR is principal investigator for research partly founded by Pfizer; OR is register director of the Swedish Arthroplasty Register (SAR) and board member of the International Society of Arthroplasty Registries; NPH has received institutional support from Waldemar Link GmbH, and Zimmer Biomet; NPH is president of the Nordic Arthroplasty Register Association, member of the steering committee of SAR, and Co-Editor of Acta Orthopaedica; no other relationships or activities that could appear to have influenced the submitted work.</w:t>
       </w:r>
     </w:p>
-    <w:bookmarkEnd w:id="47"/>
-    <w:bookmarkStart w:id="61" w:name="contribution-of-authors"/>
+    <w:bookmarkEnd w:id="48"/>
+    <w:bookmarkStart w:id="62" w:name="contribution-of-authors"/>
     <w:p>
       <w:pPr>
         <w:pStyle w:val="Rubrik1"/>
@@ -2115,7 +2126,7 @@
         <w:t xml:space="preserve">All authors made a significant contribution to the work reported, whether that is in the conception, study design, execution, acquisition of data, analysis and interpretation, or in all these areas; took part in drafting, revising or critically reviewing the article; gave final approval of the version to be published; have agreed on the journal to which the article has been submitted; and agree to be accountable for all aspects of the work</w:t>
       </w:r>
     </w:p>
-    <w:bookmarkStart w:id="50" w:name="page-break-3"/>
+    <w:bookmarkStart w:id="51" w:name="page-break-3"/>
     <w:p>
       <w:pPr>
         <w:pStyle w:val="Rubrik5"/>
@@ -2144,7 +2155,7 @@
                     </pic:cNvPicPr>
                   </pic:nvPicPr>
                   <pic:blipFill>
-                    <a:blip r:embed="rId48"/>
+                    <a:blip r:embed="rId49"/>
                     <a:stretch>
                       <a:fillRect/>
                     </a:stretch>
@@ -2199,7 +2210,7 @@
                     </pic:cNvPicPr>
                   </pic:nvPicPr>
                   <pic:blipFill>
-                    <a:blip r:embed="rId49"/>
+                    <a:blip r:embed="rId50"/>
                     <a:stretch>
                       <a:fillRect/>
                     </a:stretch>
@@ -2234,8 +2245,8 @@
         <w:t xml:space="preserve">Figure 2: Flowchart with inclusion criteria and number of patients. Data from the Danish Hip Arthroplasty Register were used for external model validation.</w:t>
       </w:r>
     </w:p>
-    <w:bookmarkEnd w:id="50"/>
-    <w:bookmarkStart w:id="52" w:name="page-break-4"/>
+    <w:bookmarkEnd w:id="51"/>
+    <w:bookmarkStart w:id="53" w:name="page-break-4"/>
     <w:p>
       <w:pPr>
         <w:pStyle w:val="Rubrik5"/>
@@ -2264,7 +2275,7 @@
                     </pic:cNvPicPr>
                   </pic:nvPicPr>
                   <pic:blipFill>
-                    <a:blip r:embed="rId51"/>
+                    <a:blip r:embed="rId52"/>
                     <a:stretch>
                       <a:fillRect/>
                     </a:stretch>
@@ -2299,8 +2310,8 @@
         <w:t xml:space="preserve">Figure 3: Receiver Operation Characteristics (ROC) curves combines sensitivity and specificity to illustrate discriminative abilities of the different models. The main and reduced models performed almost identical for prediction of PJI within 90 days after surgery. They both performed better than all other models. Area under the curve (AUC) are stated for each curve within parenthesis.</w:t>
       </w:r>
     </w:p>
-    <w:bookmarkEnd w:id="52"/>
-    <w:bookmarkStart w:id="54" w:name="page-break-5"/>
+    <w:bookmarkEnd w:id="53"/>
+    <w:bookmarkStart w:id="55" w:name="page-break-5"/>
     <w:p>
       <w:pPr>
         <w:pStyle w:val="Rubrik5"/>
@@ -2329,7 +2340,7 @@
                     </pic:cNvPicPr>
                   </pic:nvPicPr>
                   <pic:blipFill>
-                    <a:blip r:embed="rId53"/>
+                    <a:blip r:embed="rId54"/>
                     <a:stretch>
                       <a:fillRect/>
                     </a:stretch>
@@ -2364,8 +2375,8 @@
         <w:t xml:space="preserve">Figure 4: Area Under the Receiver Operation Characteristics Curve (AUC) as a measure of predictive discriminative ability with 95 % confidence intervals. The reduced model performed no different than the main model on the Swedish data, and both of these models performed better than all other models (left panel). Similar models were fitted to the Danish cohort (right panel). The reduced model (SE) with coefficients based on the Swedish data, performed almost as good as the reduced model (DK) with coefficient values refitted to the Danish cohort.</w:t>
       </w:r>
     </w:p>
-    <w:bookmarkEnd w:id="54"/>
-    <w:bookmarkStart w:id="56" w:name="page-break-6"/>
+    <w:bookmarkEnd w:id="55"/>
+    <w:bookmarkStart w:id="57" w:name="page-break-6"/>
     <w:p>
       <w:pPr>
         <w:pStyle w:val="Rubrik5"/>
@@ -2394,7 +2405,7 @@
                     </pic:cNvPicPr>
                   </pic:nvPicPr>
                   <pic:blipFill>
-                    <a:blip r:embed="rId55"/>
+                    <a:blip r:embed="rId56"/>
                     <a:stretch>
                       <a:fillRect/>
                     </a:stretch>
@@ -2429,8 +2440,8 @@
         <w:t xml:space="preserve">Figure 5: Patients with observed PJI had, on average, higher predicted probabilities for this adverse event (the x-axis is log-transformed for visual clarity and each curve is normalized on the y-axis which therefore has no direct interpretation).</w:t>
       </w:r>
     </w:p>
-    <w:bookmarkEnd w:id="56"/>
-    <w:bookmarkStart w:id="58" w:name="page-break-7"/>
+    <w:bookmarkEnd w:id="57"/>
+    <w:bookmarkStart w:id="59" w:name="page-break-7"/>
     <w:p>
       <w:pPr>
         <w:pStyle w:val="Rubrik5"/>
@@ -2459,7 +2470,7 @@
                     </pic:cNvPicPr>
                   </pic:nvPicPr>
                   <pic:blipFill>
-                    <a:blip r:embed="rId57"/>
+                    <a:blip r:embed="rId58"/>
                     <a:stretch>
                       <a:fillRect/>
                     </a:stretch>
@@ -2494,8 +2505,8 @@
         <w:t xml:space="preserve">Figure 6: Calibration for the reduced model. Proportions of PJI above 10 % were rarely observed and are therefore omitted. Internal calibration (95 % confidence band between the green lines) is good; predicted probabilities are similar to observed proportions, as indicated by close proximity to the diagonal line. External calibration with the same model (red) indicates some over-estimation and less accuracy. This is expected due to smaller sample size in the Danish cohort, and due to national differences. Calibration improves after re-calibration of the model intercept to better resemble the Danish base incidence (blue).</w:t>
       </w:r>
     </w:p>
-    <w:bookmarkEnd w:id="58"/>
-    <w:bookmarkStart w:id="59" w:name="page-break-8"/>
+    <w:bookmarkEnd w:id="59"/>
+    <w:bookmarkStart w:id="60" w:name="page-break-8"/>
     <w:p>
       <w:pPr>
         <w:pStyle w:val="Rubrik5"/>
@@ -9064,8 +9075,8 @@
         </w:tc>
       </w:tr>
     </w:tbl>
-    <w:bookmarkEnd w:id="59"/>
-    <w:bookmarkStart w:id="60" w:name="page-break-9"/>
+    <w:bookmarkEnd w:id="60"/>
+    <w:bookmarkStart w:id="61" w:name="page-break-9"/>
     <w:p>
       <w:pPr>
         <w:pStyle w:val="Rubrik5"/>
@@ -9074,9 +9085,9 @@
         <w:t xml:space="preserve">PAGE BREAK</w:t>
       </w:r>
     </w:p>
-    <w:bookmarkEnd w:id="60"/>
     <w:bookmarkEnd w:id="61"/>
-    <w:bookmarkStart w:id="167" w:name="bibliography"/>
+    <w:bookmarkEnd w:id="62"/>
+    <w:bookmarkStart w:id="168" w:name="bibliography"/>
     <w:p>
       <w:pPr>
         <w:pStyle w:val="Rubrik1"/>
@@ -9085,8 +9096,8 @@
         <w:t xml:space="preserve">Bibliography</w:t>
       </w:r>
     </w:p>
-    <w:bookmarkStart w:id="166" w:name="refs"/>
-    <w:bookmarkStart w:id="63" w:name="ref-Zimmerli2006"/>
+    <w:bookmarkStart w:id="167" w:name="refs"/>
+    <w:bookmarkStart w:id="64" w:name="ref-Zimmerli2006"/>
     <w:p>
       <w:pPr>
         <w:pStyle w:val="Litteraturfrteckning"/>
@@ -9116,7 +9127,7 @@
       <w:r>
         <w:t xml:space="preserve">. 2006;20(6):1045-1063. doi:</w:t>
       </w:r>
-      <w:hyperlink r:id="rId62">
+      <w:hyperlink r:id="rId63">
         <w:r>
           <w:rPr>
             <w:rStyle w:val="Hyperlnk"/>
@@ -9125,8 +9136,8 @@
         </w:r>
       </w:hyperlink>
     </w:p>
-    <w:bookmarkEnd w:id="63"/>
-    <w:bookmarkStart w:id="65" w:name="ref-Kapadia2016"/>
+    <w:bookmarkEnd w:id="64"/>
+    <w:bookmarkStart w:id="66" w:name="ref-Kapadia2016"/>
     <w:p>
       <w:pPr>
         <w:pStyle w:val="Litteraturfrteckning"/>
@@ -9156,7 +9167,7 @@
       <w:r>
         <w:t xml:space="preserve">. 2016;387(10016):386-394. doi:</w:t>
       </w:r>
-      <w:hyperlink r:id="rId64">
+      <w:hyperlink r:id="rId65">
         <w:r>
           <w:rPr>
             <w:rStyle w:val="Hyperlnk"/>
@@ -9165,8 +9176,8 @@
         </w:r>
       </w:hyperlink>
     </w:p>
-    <w:bookmarkEnd w:id="65"/>
-    <w:bookmarkStart w:id="67" w:name="ref-Shohat2019"/>
+    <w:bookmarkEnd w:id="66"/>
+    <w:bookmarkStart w:id="68" w:name="ref-Shohat2019"/>
     <w:p>
       <w:pPr>
         <w:pStyle w:val="Litteraturfrteckning"/>
@@ -9346,7 +9357,7 @@
       <w:r>
         <w:t xml:space="preserve">. 2019;34(2):S325-S327. doi:</w:t>
       </w:r>
-      <w:hyperlink r:id="rId66">
+      <w:hyperlink r:id="rId67">
         <w:r>
           <w:rPr>
             <w:rStyle w:val="Hyperlnk"/>
@@ -9355,8 +9366,8 @@
         </w:r>
       </w:hyperlink>
     </w:p>
-    <w:bookmarkEnd w:id="67"/>
-    <w:bookmarkStart w:id="69" w:name="ref-Malizos2016"/>
+    <w:bookmarkEnd w:id="68"/>
+    <w:bookmarkStart w:id="70" w:name="ref-Malizos2016"/>
     <w:p>
       <w:pPr>
         <w:pStyle w:val="Litteraturfrteckning"/>
@@ -9490,7 +9501,7 @@
       <w:r>
         <w:t xml:space="preserve">; 2016:3-18. doi:</w:t>
       </w:r>
-      <w:hyperlink r:id="rId68">
+      <w:hyperlink r:id="rId69">
         <w:r>
           <w:rPr>
             <w:rStyle w:val="Hyperlnk"/>
@@ -9499,8 +9510,8 @@
         </w:r>
       </w:hyperlink>
     </w:p>
-    <w:bookmarkEnd w:id="69"/>
-    <w:bookmarkStart w:id="71" w:name="ref-Ridgeway2005"/>
+    <w:bookmarkEnd w:id="70"/>
+    <w:bookmarkStart w:id="72" w:name="ref-Ridgeway2005"/>
     <w:p>
       <w:pPr>
         <w:pStyle w:val="Litteraturfrteckning"/>
@@ -9530,7 +9541,7 @@
       <w:r>
         <w:t xml:space="preserve">. 2005;87-B(6):844-850. doi:</w:t>
       </w:r>
-      <w:hyperlink r:id="rId70">
+      <w:hyperlink r:id="rId71">
         <w:r>
           <w:rPr>
             <w:rStyle w:val="Hyperlnk"/>
@@ -9539,8 +9550,8 @@
         </w:r>
       </w:hyperlink>
     </w:p>
-    <w:bookmarkEnd w:id="71"/>
-    <w:bookmarkStart w:id="73" w:name="ref-Lai2007"/>
+    <w:bookmarkEnd w:id="72"/>
+    <w:bookmarkStart w:id="74" w:name="ref-Lai2007"/>
     <w:p>
       <w:pPr>
         <w:pStyle w:val="Litteraturfrteckning"/>
@@ -9603,7 +9614,7 @@
       <w:r>
         <w:t xml:space="preserve">. 2007;22(5):651-656. doi:</w:t>
       </w:r>
-      <w:hyperlink r:id="rId72">
+      <w:hyperlink r:id="rId73">
         <w:r>
           <w:rPr>
             <w:rStyle w:val="Hyperlnk"/>
@@ -9612,8 +9623,8 @@
         </w:r>
       </w:hyperlink>
     </w:p>
-    <w:bookmarkEnd w:id="73"/>
-    <w:bookmarkStart w:id="75" w:name="ref-Malinzak2009"/>
+    <w:bookmarkEnd w:id="74"/>
+    <w:bookmarkStart w:id="76" w:name="ref-Malinzak2009"/>
     <w:p>
       <w:pPr>
         <w:pStyle w:val="Litteraturfrteckning"/>
@@ -9679,7 +9690,7 @@
       <w:r>
         <w:t xml:space="preserve">. 2009;24(6):84-88. doi:</w:t>
       </w:r>
-      <w:hyperlink r:id="rId74">
+      <w:hyperlink r:id="rId75">
         <w:r>
           <w:rPr>
             <w:rStyle w:val="Hyperlnk"/>
@@ -9688,8 +9699,8 @@
         </w:r>
       </w:hyperlink>
     </w:p>
-    <w:bookmarkEnd w:id="75"/>
-    <w:bookmarkStart w:id="77" w:name="ref-Ong2009"/>
+    <w:bookmarkEnd w:id="76"/>
+    <w:bookmarkStart w:id="78" w:name="ref-Ong2009"/>
     <w:p>
       <w:pPr>
         <w:pStyle w:val="Litteraturfrteckning"/>
@@ -9740,7 +9751,7 @@
       <w:r>
         <w:t xml:space="preserve">. 2009;24(6):105-109. doi:</w:t>
       </w:r>
-      <w:hyperlink r:id="rId76">
+      <w:hyperlink r:id="rId77">
         <w:r>
           <w:rPr>
             <w:rStyle w:val="Hyperlnk"/>
@@ -9749,8 +9760,8 @@
         </w:r>
       </w:hyperlink>
     </w:p>
-    <w:bookmarkEnd w:id="77"/>
-    <w:bookmarkStart w:id="79" w:name="ref-Pedersen2010"/>
+    <w:bookmarkEnd w:id="78"/>
+    <w:bookmarkStart w:id="80" w:name="ref-Pedersen2010"/>
     <w:p>
       <w:pPr>
         <w:pStyle w:val="Litteraturfrteckning"/>
@@ -9789,7 +9800,7 @@
       <w:r>
         <w:t xml:space="preserve">. 2010;92-B(7):929-934. doi:</w:t>
       </w:r>
-      <w:hyperlink r:id="rId78">
+      <w:hyperlink r:id="rId79">
         <w:r>
           <w:rPr>
             <w:rStyle w:val="Hyperlnk"/>
@@ -9798,8 +9809,8 @@
         </w:r>
       </w:hyperlink>
     </w:p>
-    <w:bookmarkEnd w:id="79"/>
-    <w:bookmarkStart w:id="81" w:name="ref-Bozic2012"/>
+    <w:bookmarkEnd w:id="80"/>
+    <w:bookmarkStart w:id="82" w:name="ref-Bozic2012"/>
     <w:p>
       <w:pPr>
         <w:pStyle w:val="Litteraturfrteckning"/>
@@ -9829,7 +9840,7 @@
       <w:r>
         <w:t xml:space="preserve">. 2012;94(9):794-800. doi:</w:t>
       </w:r>
-      <w:hyperlink r:id="rId80">
+      <w:hyperlink r:id="rId81">
         <w:r>
           <w:rPr>
             <w:rStyle w:val="Hyperlnk"/>
@@ -9838,8 +9849,8 @@
         </w:r>
       </w:hyperlink>
     </w:p>
-    <w:bookmarkEnd w:id="81"/>
-    <w:bookmarkStart w:id="83" w:name="ref-Jamsen2012"/>
+    <w:bookmarkEnd w:id="82"/>
+    <w:bookmarkStart w:id="84" w:name="ref-Jamsen2012"/>
     <w:p>
       <w:pPr>
         <w:pStyle w:val="Litteraturfrteckning"/>
@@ -9956,7 +9967,7 @@
       <w:r>
         <w:t xml:space="preserve">. 2012;94(14):e101-1-9. doi:</w:t>
       </w:r>
-      <w:hyperlink r:id="rId82">
+      <w:hyperlink r:id="rId83">
         <w:r>
           <w:rPr>
             <w:rStyle w:val="Hyperlnk"/>
@@ -9965,8 +9976,8 @@
         </w:r>
       </w:hyperlink>
     </w:p>
-    <w:bookmarkEnd w:id="83"/>
-    <w:bookmarkStart w:id="85" w:name="ref-Rasouli2014a"/>
+    <w:bookmarkEnd w:id="84"/>
+    <w:bookmarkStart w:id="86" w:name="ref-Rasouli2014a"/>
     <w:p>
       <w:pPr>
         <w:pStyle w:val="Litteraturfrteckning"/>
@@ -10017,7 +10028,7 @@
       <w:r>
         <w:t xml:space="preserve">. 2014;96(18):e158-1-5. doi:</w:t>
       </w:r>
-      <w:hyperlink r:id="rId84">
+      <w:hyperlink r:id="rId85">
         <w:r>
           <w:rPr>
             <w:rStyle w:val="Hyperlnk"/>
@@ -10026,8 +10037,8 @@
         </w:r>
       </w:hyperlink>
     </w:p>
-    <w:bookmarkEnd w:id="85"/>
-    <w:bookmarkStart w:id="87" w:name="ref-Maoz2015"/>
+    <w:bookmarkEnd w:id="86"/>
+    <w:bookmarkStart w:id="88" w:name="ref-Maoz2015"/>
     <w:p>
       <w:pPr>
         <w:pStyle w:val="Litteraturfrteckning"/>
@@ -10099,7 +10110,7 @@
       <w:r>
         <w:t xml:space="preserve">. 2015;473(2):453-459. doi:</w:t>
       </w:r>
-      <w:hyperlink r:id="rId86">
+      <w:hyperlink r:id="rId87">
         <w:r>
           <w:rPr>
             <w:rStyle w:val="Hyperlnk"/>
@@ -10108,8 +10119,8 @@
         </w:r>
       </w:hyperlink>
     </w:p>
-    <w:bookmarkEnd w:id="87"/>
-    <w:bookmarkStart w:id="89" w:name="ref-Lespasio2020"/>
+    <w:bookmarkEnd w:id="88"/>
+    <w:bookmarkStart w:id="90" w:name="ref-Lespasio2020"/>
     <w:p>
       <w:pPr>
         <w:pStyle w:val="Litteraturfrteckning"/>
@@ -10148,7 +10159,7 @@
       <w:r>
         <w:t xml:space="preserve">. 2020;24:20.013. doi:</w:t>
       </w:r>
-      <w:hyperlink r:id="rId88">
+      <w:hyperlink r:id="rId89">
         <w:r>
           <w:rPr>
             <w:rStyle w:val="Hyperlnk"/>
@@ -10157,8 +10168,8 @@
         </w:r>
       </w:hyperlink>
     </w:p>
-    <w:bookmarkEnd w:id="89"/>
-    <w:bookmarkStart w:id="91" w:name="ref-Ren2021"/>
+    <w:bookmarkEnd w:id="90"/>
+    <w:bookmarkStart w:id="92" w:name="ref-Ren2021"/>
     <w:p>
       <w:pPr>
         <w:pStyle w:val="Litteraturfrteckning"/>
@@ -10188,7 +10199,7 @@
       <w:r>
         <w:t xml:space="preserve">. 2021;22(1):776. doi:</w:t>
       </w:r>
-      <w:hyperlink r:id="rId90">
+      <w:hyperlink r:id="rId91">
         <w:r>
           <w:rPr>
             <w:rStyle w:val="Hyperlnk"/>
@@ -10197,8 +10208,8 @@
         </w:r>
       </w:hyperlink>
     </w:p>
-    <w:bookmarkEnd w:id="91"/>
-    <w:bookmarkStart w:id="93" w:name="ref-Resende2021"/>
+    <w:bookmarkEnd w:id="92"/>
+    <w:bookmarkStart w:id="94" w:name="ref-Resende2021"/>
     <w:p>
       <w:pPr>
         <w:pStyle w:val="Litteraturfrteckning"/>
@@ -10228,7 +10239,7 @@
       <w:r>
         <w:t xml:space="preserve">. 2021;29(1):8-43. doi:</w:t>
       </w:r>
-      <w:hyperlink r:id="rId92">
+      <w:hyperlink r:id="rId93">
         <w:r>
           <w:rPr>
             <w:rStyle w:val="Hyperlnk"/>
@@ -10237,8 +10248,8 @@
         </w:r>
       </w:hyperlink>
     </w:p>
-    <w:bookmarkEnd w:id="93"/>
-    <w:bookmarkStart w:id="95" w:name="ref-Sodhi2020"/>
+    <w:bookmarkEnd w:id="94"/>
+    <w:bookmarkStart w:id="96" w:name="ref-Sodhi2020"/>
     <w:p>
       <w:pPr>
         <w:pStyle w:val="Litteraturfrteckning"/>
@@ -10337,7 +10348,7 @@
       <w:r>
         <w:t xml:space="preserve">. 2020;478(8):1741-1751. doi:</w:t>
       </w:r>
-      <w:hyperlink r:id="rId94">
+      <w:hyperlink r:id="rId95">
         <w:r>
           <w:rPr>
             <w:rStyle w:val="Hyperlnk"/>
@@ -10346,8 +10357,8 @@
         </w:r>
       </w:hyperlink>
     </w:p>
-    <w:bookmarkEnd w:id="95"/>
-    <w:bookmarkStart w:id="97" w:name="ref-Edelstein2015"/>
+    <w:bookmarkEnd w:id="96"/>
+    <w:bookmarkStart w:id="98" w:name="ref-Edelstein2015"/>
     <w:p>
       <w:pPr>
         <w:pStyle w:val="Litteraturfrteckning"/>
@@ -10386,7 +10397,7 @@
       <w:r>
         <w:t xml:space="preserve">. 2015;30(9):5-10. doi:</w:t>
       </w:r>
-      <w:hyperlink r:id="rId96">
+      <w:hyperlink r:id="rId97">
         <w:r>
           <w:rPr>
             <w:rStyle w:val="Hyperlnk"/>
@@ -10395,8 +10406,8 @@
         </w:r>
       </w:hyperlink>
     </w:p>
-    <w:bookmarkEnd w:id="97"/>
-    <w:bookmarkStart w:id="99" w:name="ref-Wingert2016a"/>
+    <w:bookmarkEnd w:id="98"/>
+    <w:bookmarkStart w:id="100" w:name="ref-Wingert2016a"/>
     <w:p>
       <w:pPr>
         <w:pStyle w:val="Litteraturfrteckning"/>
@@ -10459,7 +10470,7 @@
       <w:r>
         <w:t xml:space="preserve">. 2016;474(7):1643-1648. doi:</w:t>
       </w:r>
-      <w:hyperlink r:id="rId98">
+      <w:hyperlink r:id="rId99">
         <w:r>
           <w:rPr>
             <w:rStyle w:val="Hyperlnk"/>
@@ -10468,8 +10479,8 @@
         </w:r>
       </w:hyperlink>
     </w:p>
-    <w:bookmarkEnd w:id="99"/>
-    <w:bookmarkStart w:id="101" w:name="ref-Bozic2013a"/>
+    <w:bookmarkEnd w:id="100"/>
+    <w:bookmarkStart w:id="102" w:name="ref-Bozic2013a"/>
     <w:p>
       <w:pPr>
         <w:pStyle w:val="Litteraturfrteckning"/>
@@ -10520,7 +10531,7 @@
       <w:r>
         <w:t xml:space="preserve">. 2013;471(2):574-583. doi:</w:t>
       </w:r>
-      <w:hyperlink r:id="rId100">
+      <w:hyperlink r:id="rId101">
         <w:r>
           <w:rPr>
             <w:rStyle w:val="Hyperlnk"/>
@@ -10529,8 +10540,8 @@
         </w:r>
       </w:hyperlink>
     </w:p>
-    <w:bookmarkEnd w:id="101"/>
-    <w:bookmarkStart w:id="103" w:name="ref-Inacio2015a"/>
+    <w:bookmarkEnd w:id="102"/>
+    <w:bookmarkStart w:id="104" w:name="ref-Inacio2015a"/>
     <w:p>
       <w:pPr>
         <w:pStyle w:val="Litteraturfrteckning"/>
@@ -10581,7 +10592,7 @@
       <w:r>
         <w:t xml:space="preserve">. 2015;30(10):1692-1698. doi:</w:t>
       </w:r>
-      <w:hyperlink r:id="rId102">
+      <w:hyperlink r:id="rId103">
         <w:r>
           <w:rPr>
             <w:rStyle w:val="Hyperlnk"/>
@@ -10590,8 +10601,8 @@
         </w:r>
       </w:hyperlink>
     </w:p>
-    <w:bookmarkEnd w:id="103"/>
-    <w:bookmarkStart w:id="105" w:name="ref-Cnudde2016"/>
+    <w:bookmarkEnd w:id="104"/>
+    <w:bookmarkStart w:id="106" w:name="ref-Cnudde2016"/>
     <w:p>
       <w:pPr>
         <w:pStyle w:val="Litteraturfrteckning"/>
@@ -10633,7 +10644,7 @@
       <w:r>
         <w:t xml:space="preserve">. 2016;17(1):414. doi:</w:t>
       </w:r>
-      <w:hyperlink r:id="rId104">
+      <w:hyperlink r:id="rId105">
         <w:r>
           <w:rPr>
             <w:rStyle w:val="Hyperlnk"/>
@@ -10642,8 +10653,8 @@
         </w:r>
       </w:hyperlink>
     </w:p>
-    <w:bookmarkEnd w:id="105"/>
-    <w:bookmarkStart w:id="107" w:name="ref-Bulow2020"/>
+    <w:bookmarkEnd w:id="106"/>
+    <w:bookmarkStart w:id="108" w:name="ref-Bulow2020"/>
     <w:p>
       <w:pPr>
         <w:pStyle w:val="Litteraturfrteckning"/>
@@ -10697,7 +10708,7 @@
       <w:r>
         <w:t xml:space="preserve">. 2020;2020(478):11262-11270. doi:</w:t>
       </w:r>
-      <w:hyperlink r:id="rId106">
+      <w:hyperlink r:id="rId107">
         <w:r>
           <w:rPr>
             <w:rStyle w:val="Hyperlnk"/>
@@ -10706,8 +10717,8 @@
         </w:r>
       </w:hyperlink>
     </w:p>
-    <w:bookmarkEnd w:id="107"/>
-    <w:bookmarkStart w:id="109" w:name="ref-Schmidt2014b"/>
+    <w:bookmarkEnd w:id="108"/>
+    <w:bookmarkStart w:id="110" w:name="ref-Schmidt2014b"/>
     <w:p>
       <w:pPr>
         <w:pStyle w:val="Litteraturfrteckning"/>
@@ -10749,7 +10760,7 @@
       <w:r>
         <w:t xml:space="preserve">. 2014;29(8):541-549. doi:</w:t>
       </w:r>
-      <w:hyperlink r:id="rId108">
+      <w:hyperlink r:id="rId109">
         <w:r>
           <w:rPr>
             <w:rStyle w:val="Hyperlnk"/>
@@ -10758,8 +10769,8 @@
         </w:r>
       </w:hyperlink>
     </w:p>
-    <w:bookmarkEnd w:id="109"/>
-    <w:bookmarkStart w:id="111" w:name="ref-Gundtoft2016"/>
+    <w:bookmarkEnd w:id="110"/>
+    <w:bookmarkStart w:id="112" w:name="ref-Gundtoft2016"/>
     <w:p>
       <w:pPr>
         <w:pStyle w:val="Litteraturfrteckning"/>
@@ -10798,7 +10809,7 @@
       <w:r>
         <w:t xml:space="preserve">. 2016;8:509-514. doi:</w:t>
       </w:r>
-      <w:hyperlink r:id="rId110">
+      <w:hyperlink r:id="rId111">
         <w:r>
           <w:rPr>
             <w:rStyle w:val="Hyperlnk"/>
@@ -10807,8 +10818,8 @@
         </w:r>
       </w:hyperlink>
     </w:p>
-    <w:bookmarkEnd w:id="111"/>
-    <w:bookmarkStart w:id="113" w:name="ref-Schmidt2015"/>
+    <w:bookmarkEnd w:id="112"/>
+    <w:bookmarkStart w:id="114" w:name="ref-Schmidt2015"/>
     <w:p>
       <w:pPr>
         <w:pStyle w:val="Litteraturfrteckning"/>
@@ -10847,7 +10858,7 @@
       <w:r>
         <w:t xml:space="preserve">. 2015;7:449-490. doi:</w:t>
       </w:r>
-      <w:hyperlink r:id="rId112">
+      <w:hyperlink r:id="rId113">
         <w:r>
           <w:rPr>
             <w:rStyle w:val="Hyperlnk"/>
@@ -10856,8 +10867,8 @@
         </w:r>
       </w:hyperlink>
     </w:p>
-    <w:bookmarkEnd w:id="113"/>
-    <w:bookmarkStart w:id="115" w:name="ref-zotero-2587"/>
+    <w:bookmarkEnd w:id="114"/>
+    <w:bookmarkStart w:id="116" w:name="ref-zotero-2587"/>
     <w:p>
       <w:pPr>
         <w:pStyle w:val="Litteraturfrteckning"/>
@@ -10877,7 +10888,7 @@
       <w:r>
         <w:t xml:space="preserve"> </w:t>
       </w:r>
-      <w:hyperlink r:id="rId114">
+      <w:hyperlink r:id="rId115">
         <w:r>
           <w:rPr>
             <w:rStyle w:val="Hyperlnk"/>
@@ -10889,8 +10900,8 @@
         <w:t xml:space="preserve">. Accessed June 17, 2021.</w:t>
       </w:r>
     </w:p>
-    <w:bookmarkEnd w:id="115"/>
-    <w:bookmarkStart w:id="117" w:name="ref-Garland2021"/>
+    <w:bookmarkEnd w:id="116"/>
+    <w:bookmarkStart w:id="118" w:name="ref-Garland2021"/>
     <w:p>
       <w:pPr>
         <w:pStyle w:val="Litteraturfrteckning"/>
@@ -10920,7 +10931,7 @@
       <w:r>
         <w:t xml:space="preserve">. 2021;103-B(3):469-478. doi:</w:t>
       </w:r>
-      <w:hyperlink r:id="rId116">
+      <w:hyperlink r:id="rId117">
         <w:r>
           <w:rPr>
             <w:rStyle w:val="Hyperlnk"/>
@@ -10929,8 +10940,8 @@
         </w:r>
       </w:hyperlink>
     </w:p>
-    <w:bookmarkEnd w:id="117"/>
-    <w:bookmarkStart w:id="119" w:name="ref-Kildemoes2011"/>
+    <w:bookmarkEnd w:id="118"/>
+    <w:bookmarkStart w:id="120" w:name="ref-Kildemoes2011"/>
     <w:p>
       <w:pPr>
         <w:pStyle w:val="Litteraturfrteckning"/>
@@ -10969,7 +10980,7 @@
       <w:r>
         <w:t xml:space="preserve">. 2011;39(7 Suppl):38-41. doi:</w:t>
       </w:r>
-      <w:hyperlink r:id="rId118">
+      <w:hyperlink r:id="rId119">
         <w:r>
           <w:rPr>
             <w:rStyle w:val="Hyperlnk"/>
@@ -10978,8 +10989,8 @@
         </w:r>
       </w:hyperlink>
     </w:p>
-    <w:bookmarkEnd w:id="119"/>
-    <w:bookmarkStart w:id="121" w:name="ref-Pratt2018"/>
+    <w:bookmarkEnd w:id="120"/>
+    <w:bookmarkStart w:id="122" w:name="ref-Pratt2018"/>
     <w:p>
       <w:pPr>
         <w:pStyle w:val="Litteraturfrteckning"/>
@@ -11027,7 +11038,7 @@
       <w:r>
         <w:t xml:space="preserve">. 2018;8(4). doi:</w:t>
       </w:r>
-      <w:hyperlink r:id="rId120">
+      <w:hyperlink r:id="rId121">
         <w:r>
           <w:rPr>
             <w:rStyle w:val="Hyperlnk"/>
@@ -11036,8 +11047,8 @@
         </w:r>
       </w:hyperlink>
     </w:p>
-    <w:bookmarkEnd w:id="121"/>
-    <w:bookmarkStart w:id="123" w:name="ref-Nattino2016"/>
+    <w:bookmarkEnd w:id="122"/>
+    <w:bookmarkStart w:id="124" w:name="ref-Nattino2016"/>
     <w:p>
       <w:pPr>
         <w:pStyle w:val="Litteraturfrteckning"/>
@@ -11067,7 +11078,7 @@
       <w:r>
         <w:t xml:space="preserve">. 2016;35(5):709-720. doi:</w:t>
       </w:r>
-      <w:hyperlink r:id="rId122">
+      <w:hyperlink r:id="rId123">
         <w:r>
           <w:rPr>
             <w:rStyle w:val="Hyperlnk"/>
@@ -11076,8 +11087,8 @@
         </w:r>
       </w:hyperlink>
     </w:p>
-    <w:bookmarkEnd w:id="123"/>
-    <w:bookmarkStart w:id="125" w:name="ref-Harrell2018"/>
+    <w:bookmarkEnd w:id="124"/>
+    <w:bookmarkStart w:id="126" w:name="ref-Harrell2018"/>
     <w:p>
       <w:pPr>
         <w:pStyle w:val="Litteraturfrteckning"/>
@@ -11143,7 +11154,7 @@
       <w:r>
         <w:t xml:space="preserve"> </w:t>
       </w:r>
-      <w:hyperlink r:id="rId124">
+      <w:hyperlink r:id="rId125">
         <w:r>
           <w:rPr>
             <w:rStyle w:val="Hyperlnk"/>
@@ -11155,8 +11166,8 @@
         <w:t xml:space="preserve">. Accessed May 11, 2021.</w:t>
       </w:r>
     </w:p>
-    <w:bookmarkEnd w:id="125"/>
-    <w:bookmarkStart w:id="127" w:name="ref-Bulow2020b"/>
+    <w:bookmarkEnd w:id="126"/>
+    <w:bookmarkStart w:id="128" w:name="ref-Bulow2020b"/>
     <w:p>
       <w:pPr>
         <w:pStyle w:val="Litteraturfrteckning"/>
@@ -11198,7 +11209,7 @@
       <w:r>
         <w:t xml:space="preserve">. 2020;5(56):2916. doi:</w:t>
       </w:r>
-      <w:hyperlink r:id="rId126">
+      <w:hyperlink r:id="rId127">
         <w:r>
           <w:rPr>
             <w:rStyle w:val="Hyperlnk"/>
@@ -11207,8 +11218,8 @@
         </w:r>
       </w:hyperlink>
     </w:p>
-    <w:bookmarkEnd w:id="127"/>
-    <w:bookmarkStart w:id="129" w:name="ref-Bunyoz2020"/>
+    <w:bookmarkEnd w:id="128"/>
+    <w:bookmarkStart w:id="130" w:name="ref-Bunyoz2020"/>
     <w:p>
       <w:pPr>
         <w:pStyle w:val="Litteraturfrteckning"/>
@@ -11292,7 +11303,7 @@
       <w:r>
         <w:t xml:space="preserve">. 2020;478(4):697-704. doi:</w:t>
       </w:r>
-      <w:hyperlink r:id="rId128">
+      <w:hyperlink r:id="rId129">
         <w:r>
           <w:rPr>
             <w:rStyle w:val="Hyperlnk"/>
@@ -11301,8 +11312,8 @@
         </w:r>
       </w:hyperlink>
     </w:p>
-    <w:bookmarkEnd w:id="129"/>
-    <w:bookmarkStart w:id="131" w:name="ref-Everhart2013"/>
+    <w:bookmarkEnd w:id="130"/>
+    <w:bookmarkStart w:id="132" w:name="ref-Everhart2013"/>
     <w:p>
       <w:pPr>
         <w:pStyle w:val="Litteraturfrteckning"/>
@@ -11353,7 +11364,7 @@
       <w:r>
         <w:t xml:space="preserve">. 2013;471(10):3112-3119. doi:</w:t>
       </w:r>
-      <w:hyperlink r:id="rId130">
+      <w:hyperlink r:id="rId131">
         <w:r>
           <w:rPr>
             <w:rStyle w:val="Hyperlnk"/>
@@ -11362,8 +11373,8 @@
         </w:r>
       </w:hyperlink>
     </w:p>
-    <w:bookmarkEnd w:id="131"/>
-    <w:bookmarkStart w:id="133" w:name="ref-Poultsides2013"/>
+    <w:bookmarkEnd w:id="132"/>
+    <w:bookmarkStart w:id="134" w:name="ref-Poultsides2013"/>
     <w:p>
       <w:pPr>
         <w:pStyle w:val="Litteraturfrteckning"/>
@@ -11444,7 +11455,7 @@
       <w:r>
         <w:t xml:space="preserve">. 2013;28(3):385-389. doi:</w:t>
       </w:r>
-      <w:hyperlink r:id="rId132">
+      <w:hyperlink r:id="rId133">
         <w:r>
           <w:rPr>
             <w:rStyle w:val="Hyperlnk"/>
@@ -11453,8 +11464,8 @@
         </w:r>
       </w:hyperlink>
     </w:p>
-    <w:bookmarkEnd w:id="133"/>
-    <w:bookmarkStart w:id="135" w:name="ref-Tan2018"/>
+    <w:bookmarkEnd w:id="134"/>
+    <w:bookmarkStart w:id="136" w:name="ref-Tan2018"/>
     <w:p>
       <w:pPr>
         <w:pStyle w:val="Litteraturfrteckning"/>
@@ -11484,7 +11495,7 @@
       <w:r>
         <w:t xml:space="preserve">. 2018. doi:</w:t>
       </w:r>
-      <w:hyperlink r:id="rId134">
+      <w:hyperlink r:id="rId135">
         <w:r>
           <w:rPr>
             <w:rStyle w:val="Hyperlnk"/>
@@ -11493,8 +11504,8 @@
         </w:r>
       </w:hyperlink>
     </w:p>
-    <w:bookmarkEnd w:id="135"/>
-    <w:bookmarkStart w:id="137" w:name="ref-Inacio2015"/>
+    <w:bookmarkEnd w:id="136"/>
+    <w:bookmarkStart w:id="138" w:name="ref-Inacio2015"/>
     <w:p>
       <w:pPr>
         <w:pStyle w:val="Litteraturfrteckning"/>
@@ -11551,7 +11562,7 @@
       <w:r>
         <w:t xml:space="preserve">. 2015;16(1):385. doi:</w:t>
       </w:r>
-      <w:hyperlink r:id="rId136">
+      <w:hyperlink r:id="rId137">
         <w:r>
           <w:rPr>
             <w:rStyle w:val="Hyperlnk"/>
@@ -11560,8 +11571,8 @@
         </w:r>
       </w:hyperlink>
     </w:p>
-    <w:bookmarkEnd w:id="137"/>
-    <w:bookmarkStart w:id="139" w:name="ref-Namba2012"/>
+    <w:bookmarkEnd w:id="138"/>
+    <w:bookmarkStart w:id="140" w:name="ref-Namba2012"/>
     <w:p>
       <w:pPr>
         <w:pStyle w:val="Litteraturfrteckning"/>
@@ -11591,7 +11602,7 @@
       <w:r>
         <w:t xml:space="preserve">. 2012;94-B(10):1330-1338. doi:</w:t>
       </w:r>
-      <w:hyperlink r:id="rId138">
+      <w:hyperlink r:id="rId139">
         <w:r>
           <w:rPr>
             <w:rStyle w:val="Hyperlnk"/>
@@ -11600,8 +11611,8 @@
         </w:r>
       </w:hyperlink>
     </w:p>
-    <w:bookmarkEnd w:id="139"/>
-    <w:bookmarkStart w:id="141" w:name="ref-Mraovic2011"/>
+    <w:bookmarkEnd w:id="140"/>
+    <w:bookmarkStart w:id="142" w:name="ref-Mraovic2011"/>
     <w:p>
       <w:pPr>
         <w:pStyle w:val="Litteraturfrteckning"/>
@@ -11664,7 +11675,7 @@
       <w:r>
         <w:t xml:space="preserve">. 2011;5(2):412-418. doi:</w:t>
       </w:r>
-      <w:hyperlink r:id="rId140">
+      <w:hyperlink r:id="rId141">
         <w:r>
           <w:rPr>
             <w:rStyle w:val="Hyperlnk"/>
@@ -11673,8 +11684,8 @@
         </w:r>
       </w:hyperlink>
     </w:p>
-    <w:bookmarkEnd w:id="141"/>
-    <w:bookmarkStart w:id="143" w:name="ref-Iorio2012"/>
+    <w:bookmarkEnd w:id="142"/>
+    <w:bookmarkStart w:id="144" w:name="ref-Iorio2012"/>
     <w:p>
       <w:pPr>
         <w:pStyle w:val="Litteraturfrteckning"/>
@@ -11743,7 +11754,7 @@
       <w:r>
         <w:t xml:space="preserve">. 2012;27(5):726-729.e1. doi:</w:t>
       </w:r>
-      <w:hyperlink r:id="rId142">
+      <w:hyperlink r:id="rId143">
         <w:r>
           <w:rPr>
             <w:rStyle w:val="Hyperlnk"/>
@@ -11752,8 +11763,8 @@
         </w:r>
       </w:hyperlink>
     </w:p>
-    <w:bookmarkEnd w:id="143"/>
-    <w:bookmarkStart w:id="145" w:name="ref-Gilson2010"/>
+    <w:bookmarkEnd w:id="144"/>
+    <w:bookmarkStart w:id="146" w:name="ref-Gilson2010"/>
     <w:p>
       <w:pPr>
         <w:pStyle w:val="Litteraturfrteckning"/>
@@ -11794,7 +11805,7 @@
       <w:r>
         <w:t xml:space="preserve">. 2010;12(4):R145. doi:</w:t>
       </w:r>
-      <w:hyperlink r:id="rId144">
+      <w:hyperlink r:id="rId145">
         <w:r>
           <w:rPr>
             <w:rStyle w:val="Hyperlnk"/>
@@ -11803,8 +11814,8 @@
         </w:r>
       </w:hyperlink>
     </w:p>
-    <w:bookmarkEnd w:id="145"/>
-    <w:bookmarkStart w:id="147" w:name="ref-Momohara2011"/>
+    <w:bookmarkEnd w:id="146"/>
+    <w:bookmarkStart w:id="148" w:name="ref-Momohara2011"/>
     <w:p>
       <w:pPr>
         <w:pStyle w:val="Litteraturfrteckning"/>
@@ -11834,7 +11845,7 @@
       <w:r>
         <w:t xml:space="preserve">. 2011;21(5):469-475. doi:</w:t>
       </w:r>
-      <w:hyperlink r:id="rId146">
+      <w:hyperlink r:id="rId147">
         <w:r>
           <w:rPr>
             <w:rStyle w:val="Hyperlnk"/>
@@ -11843,8 +11854,8 @@
         </w:r>
       </w:hyperlink>
     </w:p>
-    <w:bookmarkEnd w:id="147"/>
-    <w:bookmarkStart w:id="149" w:name="ref-Cancienne2015"/>
+    <w:bookmarkEnd w:id="148"/>
+    <w:bookmarkStart w:id="150" w:name="ref-Cancienne2015"/>
     <w:p>
       <w:pPr>
         <w:pStyle w:val="Litteraturfrteckning"/>
@@ -11931,7 +11942,7 @@
       <w:r>
         <w:t xml:space="preserve">. 2015;30(11):1879-1882. doi:</w:t>
       </w:r>
-      <w:hyperlink r:id="rId148">
+      <w:hyperlink r:id="rId149">
         <w:r>
           <w:rPr>
             <w:rStyle w:val="Hyperlnk"/>
@@ -11940,8 +11951,8 @@
         </w:r>
       </w:hyperlink>
     </w:p>
-    <w:bookmarkEnd w:id="149"/>
-    <w:bookmarkStart w:id="151" w:name="ref-Willis-Owen2010"/>
+    <w:bookmarkEnd w:id="150"/>
+    <w:bookmarkStart w:id="152" w:name="ref-Willis-Owen2010"/>
     <w:p>
       <w:pPr>
         <w:pStyle w:val="Litteraturfrteckning"/>
@@ -11992,7 +12003,7 @@
       <w:r>
         <w:t xml:space="preserve">. 2010;92-B(8):1128-1133. doi:</w:t>
       </w:r>
-      <w:hyperlink r:id="rId150">
+      <w:hyperlink r:id="rId151">
         <w:r>
           <w:rPr>
             <w:rStyle w:val="Hyperlnk"/>
@@ -12001,8 +12012,8 @@
         </w:r>
       </w:hyperlink>
     </w:p>
-    <w:bookmarkEnd w:id="151"/>
-    <w:bookmarkStart w:id="153" w:name="ref-Berbari2012"/>
+    <w:bookmarkEnd w:id="152"/>
+    <w:bookmarkStart w:id="154" w:name="ref-Berbari2012"/>
     <w:p>
       <w:pPr>
         <w:pStyle w:val="Litteraturfrteckning"/>
@@ -12074,7 +12085,7 @@
       <w:r>
         <w:t xml:space="preserve">. 2012;33(8):774-781. doi:</w:t>
       </w:r>
-      <w:hyperlink r:id="rId152">
+      <w:hyperlink r:id="rId153">
         <w:r>
           <w:rPr>
             <w:rStyle w:val="Hyperlnk"/>
@@ -12083,8 +12094,8 @@
         </w:r>
       </w:hyperlink>
     </w:p>
-    <w:bookmarkEnd w:id="153"/>
-    <w:bookmarkStart w:id="155" w:name="ref-Pedersen2010a"/>
+    <w:bookmarkEnd w:id="154"/>
+    <w:bookmarkStart w:id="156" w:name="ref-Pedersen2010a"/>
     <w:p>
       <w:pPr>
         <w:pStyle w:val="Litteraturfrteckning"/>
@@ -12135,7 +12146,7 @@
       <w:r>
         <w:t xml:space="preserve">. 2010;81(5):542-547. doi:</w:t>
       </w:r>
-      <w:hyperlink r:id="rId154">
+      <w:hyperlink r:id="rId155">
         <w:r>
           <w:rPr>
             <w:rStyle w:val="Hyperlnk"/>
@@ -12144,8 +12155,8 @@
         </w:r>
       </w:hyperlink>
     </w:p>
-    <w:bookmarkEnd w:id="155"/>
-    <w:bookmarkStart w:id="157" w:name="ref-Dale2012"/>
+    <w:bookmarkEnd w:id="156"/>
+    <w:bookmarkStart w:id="158" w:name="ref-Dale2012"/>
     <w:p>
       <w:pPr>
         <w:pStyle w:val="Litteraturfrteckning"/>
@@ -12205,7 +12216,7 @@
       <w:r>
         <w:t xml:space="preserve">. 2012;83(5):449-458. doi:</w:t>
       </w:r>
-      <w:hyperlink r:id="rId156">
+      <w:hyperlink r:id="rId157">
         <w:r>
           <w:rPr>
             <w:rStyle w:val="Hyperlnk"/>
@@ -12214,8 +12225,8 @@
         </w:r>
       </w:hyperlink>
     </w:p>
-    <w:bookmarkEnd w:id="157"/>
-    <w:bookmarkStart w:id="159" w:name="ref-Sayed-Noor2019"/>
+    <w:bookmarkEnd w:id="158"/>
+    <w:bookmarkStart w:id="160" w:name="ref-Sayed-Noor2019"/>
     <w:p>
       <w:pPr>
         <w:pStyle w:val="Litteraturfrteckning"/>
@@ -12257,7 +12268,7 @@
       <w:r>
         <w:t xml:space="preserve">. 2019;90(3):220-225. doi:</w:t>
       </w:r>
-      <w:hyperlink r:id="rId158">
+      <w:hyperlink r:id="rId159">
         <w:r>
           <w:rPr>
             <w:rStyle w:val="Hyperlnk"/>
@@ -12266,8 +12277,8 @@
         </w:r>
       </w:hyperlink>
     </w:p>
-    <w:bookmarkEnd w:id="159"/>
-    <w:bookmarkStart w:id="161" w:name="ref-Deleuran2015"/>
+    <w:bookmarkEnd w:id="160"/>
+    <w:bookmarkStart w:id="162" w:name="ref-Deleuran2015"/>
     <w:p>
       <w:pPr>
         <w:pStyle w:val="Litteraturfrteckning"/>
@@ -12309,7 +12320,7 @@
       <w:r>
         <w:t xml:space="preserve">. 2015;86(1):108-113. doi:</w:t>
       </w:r>
-      <w:hyperlink r:id="rId160">
+      <w:hyperlink r:id="rId161">
         <w:r>
           <w:rPr>
             <w:rStyle w:val="Hyperlnk"/>
@@ -12318,8 +12329,8 @@
         </w:r>
       </w:hyperlink>
     </w:p>
-    <w:bookmarkEnd w:id="161"/>
-    <w:bookmarkStart w:id="163" w:name="ref-Pulido2008"/>
+    <w:bookmarkEnd w:id="162"/>
+    <w:bookmarkStart w:id="164" w:name="ref-Pulido2008"/>
     <w:p>
       <w:pPr>
         <w:pStyle w:val="Litteraturfrteckning"/>
@@ -12385,7 +12396,7 @@
       <w:r>
         <w:t xml:space="preserve">. 2008;466(7):1710-1715. doi:</w:t>
       </w:r>
-      <w:hyperlink r:id="rId162">
+      <w:hyperlink r:id="rId163">
         <w:r>
           <w:rPr>
             <w:rStyle w:val="Hyperlnk"/>
@@ -12394,8 +12405,8 @@
         </w:r>
       </w:hyperlink>
     </w:p>
-    <w:bookmarkEnd w:id="163"/>
-    <w:bookmarkStart w:id="165" w:name="ref-deMast2022"/>
+    <w:bookmarkEnd w:id="164"/>
+    <w:bookmarkStart w:id="166" w:name="ref-deMast2022"/>
     <w:p>
       <w:pPr>
         <w:pStyle w:val="Litteraturfrteckning"/>
@@ -12425,7 +12436,7 @@
       <w:r>
         <w:t xml:space="preserve">. January 2022:1-19. doi:</w:t>
       </w:r>
-      <w:hyperlink r:id="rId164">
+      <w:hyperlink r:id="rId165">
         <w:r>
           <w:rPr>
             <w:rStyle w:val="Hyperlnk"/>
@@ -12434,9 +12445,9 @@
         </w:r>
       </w:hyperlink>
     </w:p>
-    <w:bookmarkEnd w:id="165"/>
     <w:bookmarkEnd w:id="166"/>
     <w:bookmarkEnd w:id="167"/>
+    <w:bookmarkEnd w:id="168"/>
     <w:sectPr>
       <w:headerReference r:id="rId9" w:type="default"/>
       <w:pgSz w:h="15840" w:w="12240"/>

</xml_diff>